<commit_message>
update documentation for connector mode
</commit_message>
<xml_diff>
--- a/0-examples/README.docx
+++ b/0-examples/README.docx
@@ -15,29 +15,18 @@
           <w:szCs w:val="32"/>
           <w:lang w:val="en-US"/>
         </w:rPr>
-        <w:t xml:space="preserve">How to use MQTT-Spy with Orange </w:t>
-      </w:r>
-      <w:proofErr w:type="spellStart"/>
-      <w:r>
-        <w:rPr>
-          <w:sz w:val="32"/>
-          <w:szCs w:val="32"/>
-          <w:lang w:val="en-US"/>
-        </w:rPr>
-        <w:t>Datavenue</w:t>
-      </w:r>
-      <w:proofErr w:type="spellEnd"/>
-      <w:r>
-        <w:rPr>
-          <w:sz w:val="32"/>
-          <w:szCs w:val="32"/>
-          <w:lang w:val="en-US"/>
-        </w:rPr>
-        <w:t xml:space="preserve"> Live Objects</w:t>
+        <w:t>How to use MQTT-Spy with Orange Datavenue Live Objects</w:t>
       </w:r>
     </w:p>
     <w:sdt>
       <w:sdtPr>
+        <w:rPr>
+          <w:rFonts w:asciiTheme="minorHAnsi" w:eastAsiaTheme="minorHAnsi" w:hAnsiTheme="minorHAnsi" w:cstheme="minorBidi"/>
+          <w:color w:val="auto"/>
+          <w:sz w:val="22"/>
+          <w:szCs w:val="22"/>
+          <w:lang w:eastAsia="en-US"/>
+        </w:rPr>
         <w:id w:val="-1981684988"/>
         <w:docPartObj>
           <w:docPartGallery w:val="Table of Contents"/>
@@ -46,13 +35,8 @@
       </w:sdtPr>
       <w:sdtEndPr>
         <w:rPr>
-          <w:rFonts w:asciiTheme="minorHAnsi" w:eastAsiaTheme="minorHAnsi" w:hAnsiTheme="minorHAnsi" w:cstheme="minorBidi"/>
           <w:b/>
           <w:bCs/>
-          <w:color w:val="auto"/>
-          <w:sz w:val="22"/>
-          <w:szCs w:val="22"/>
-          <w:lang w:eastAsia="en-US"/>
         </w:rPr>
       </w:sdtEndPr>
       <w:sdtContent>
@@ -807,24 +791,22 @@
           <w:lang w:val="en-US"/>
         </w:rPr>
       </w:pPr>
-      <w:bookmarkStart w:id="0" w:name="_GoBack"/>
+    </w:p>
+    <w:p>
+      <w:pPr>
+        <w:pStyle w:val="Titre1"/>
+        <w:rPr>
+          <w:lang w:val="en-US"/>
+        </w:rPr>
+      </w:pPr>
+      <w:bookmarkStart w:id="0" w:name="_Toc18574460"/>
+      <w:r>
+        <w:rPr>
+          <w:lang w:val="en-US"/>
+        </w:rPr>
+        <w:t>Prerequisites</w:t>
+      </w:r>
       <w:bookmarkEnd w:id="0"/>
-    </w:p>
-    <w:p>
-      <w:pPr>
-        <w:pStyle w:val="Titre1"/>
-        <w:rPr>
-          <w:lang w:val="en-US"/>
-        </w:rPr>
-      </w:pPr>
-      <w:bookmarkStart w:id="1" w:name="_Toc18574460"/>
-      <w:r>
-        <w:rPr>
-          <w:lang w:val="en-US"/>
-        </w:rPr>
-        <w:t>Prerequisites</w:t>
-      </w:r>
-      <w:bookmarkEnd w:id="1"/>
     </w:p>
     <w:p>
       <w:pPr>
@@ -952,24 +934,25 @@
           <w:lang w:val="en-US"/>
         </w:rPr>
       </w:pPr>
-      <w:bookmarkStart w:id="2" w:name="_Toc18574461"/>
+      <w:bookmarkStart w:id="1" w:name="_Toc18574461"/>
       <w:r>
         <w:rPr>
           <w:lang w:val="en-US"/>
         </w:rPr>
         <w:t>Configure your MQTT-Spy to connect to Orange Live Objects:</w:t>
       </w:r>
-      <w:bookmarkEnd w:id="2"/>
-    </w:p>
-    <w:p>
-      <w:pPr>
-        <w:rPr>
-          <w:lang w:val="en-US"/>
-        </w:rPr>
-      </w:pPr>
-      <w:r>
-        <w:rPr>
-          <w:lang w:val="en-US"/>
+      <w:bookmarkEnd w:id="1"/>
+    </w:p>
+    <w:p>
+      <w:pPr>
+        <w:rPr>
+          <w:lang w:val="en-US"/>
+        </w:rPr>
+      </w:pPr>
+      <w:r>
+        <w:rPr>
+          <w:noProof/>
+          <w:lang w:eastAsia="fr-FR"/>
         </w:rPr>
         <w:drawing>
           <wp:inline distT="0" distB="0" distL="0" distR="0" wp14:anchorId="7DB6318A" wp14:editId="63582EAB">
@@ -1036,19 +1019,7 @@
         <w:rPr>
           <w:lang w:val="en-US"/>
         </w:rPr>
-        <w:t xml:space="preserve">As an application </w:t>
-      </w:r>
-      <w:r>
-        <w:rPr>
-          <w:lang w:val="en-US"/>
-        </w:rPr>
-        <w:t>to act as a data consumer</w:t>
-      </w:r>
-      <w:r>
-        <w:rPr>
-          <w:lang w:val="en-US"/>
-        </w:rPr>
-        <w:t>: click on “Generate”</w:t>
+        <w:t>As an application to act as a data consumer: click on “Generate”</w:t>
       </w:r>
     </w:p>
     <w:p>
@@ -1080,21 +1051,12 @@
         </w:rPr>
         <w:t xml:space="preserve">, enter a device URN following the format </w:t>
       </w:r>
-      <w:proofErr w:type="spellStart"/>
       <w:r>
         <w:rPr>
           <w:rFonts w:ascii="Consolas" w:hAnsi="Consolas"/>
           <w:lang w:val="en-US"/>
         </w:rPr>
-        <w:t>urn:lo:nsid</w:t>
-      </w:r>
-      <w:proofErr w:type="spellEnd"/>
-      <w:r>
-        <w:rPr>
-          <w:rFonts w:ascii="Consolas" w:hAnsi="Consolas"/>
-          <w:lang w:val="en-US"/>
-        </w:rPr>
-        <w:t>:&lt;namespace&gt;:&lt;id&gt;</w:t>
+        <w:t>urn:lo:nsid:&lt;namespace&gt;:&lt;id&gt;</w:t>
       </w:r>
       <w:r>
         <w:rPr>
@@ -1109,19 +1071,11 @@
           <w:lang w:val="en-US"/>
         </w:rPr>
       </w:pPr>
-      <w:proofErr w:type="gramStart"/>
-      <w:r>
-        <w:rPr>
-          <w:lang w:val="en-US"/>
-        </w:rPr>
-        <w:t>NB :</w:t>
-      </w:r>
-      <w:proofErr w:type="gramEnd"/>
-      <w:r>
-        <w:rPr>
-          <w:lang w:val="en-US"/>
-        </w:rPr>
-        <w:t xml:space="preserve"> </w:t>
+      <w:r>
+        <w:rPr>
+          <w:lang w:val="en-US"/>
+        </w:rPr>
+        <w:t xml:space="preserve">NB : </w:t>
       </w:r>
     </w:p>
     <w:p>
@@ -1139,21 +1093,7 @@
         <w:rPr>
           <w:lang w:val="en-US"/>
         </w:rPr>
-        <w:t>Protocol “Default” may be changed to “</w:t>
-      </w:r>
-      <w:proofErr w:type="spellStart"/>
-      <w:r>
-        <w:rPr>
-          <w:lang w:val="en-US"/>
-        </w:rPr>
-        <w:t>websockets</w:t>
-      </w:r>
-      <w:proofErr w:type="spellEnd"/>
-      <w:r>
-        <w:rPr>
-          <w:lang w:val="en-US"/>
-        </w:rPr>
-        <w:t>” if MQTT protocol is filtered by your network infrastructure</w:t>
+        <w:t>Protocol “Default” may be changed to “websockets” if MQTT protocol is filtered by your network infrastructure</w:t>
       </w:r>
     </w:p>
     <w:p>
@@ -1197,7 +1137,6 @@
         </w:rPr>
         <w:t>“</w:t>
       </w:r>
-      <w:proofErr w:type="spellStart"/>
       <w:r>
         <w:rPr>
           <w:lang w:val="en-US"/>
@@ -1208,14 +1147,7 @@
         <w:rPr>
           <w:lang w:val="en-US"/>
         </w:rPr>
-        <w:t>scribe</w:t>
-      </w:r>
-      <w:proofErr w:type="spellEnd"/>
-      <w:r>
-        <w:rPr>
-          <w:lang w:val="en-US"/>
-        </w:rPr>
-        <w:t xml:space="preserve"> on failure” way be checked if relevant for you</w:t>
+        <w:t>scribe on failure” way be checked if relevant for you</w:t>
       </w:r>
     </w:p>
     <w:p>
@@ -1232,7 +1164,7 @@
           <w:lang w:val="en-US"/>
         </w:rPr>
       </w:pPr>
-      <w:bookmarkStart w:id="3" w:name="_Toc18574462"/>
+      <w:bookmarkStart w:id="2" w:name="_Toc18574462"/>
       <w:r>
         <w:rPr>
           <w:lang w:val="en-US"/>
@@ -1240,17 +1172,18 @@
         <w:lastRenderedPageBreak/>
         <w:t>Authentication:</w:t>
       </w:r>
-      <w:bookmarkEnd w:id="3"/>
-    </w:p>
-    <w:p>
-      <w:pPr>
-        <w:rPr>
-          <w:lang w:val="en-US"/>
-        </w:rPr>
-      </w:pPr>
-      <w:r>
-        <w:rPr>
-          <w:lang w:val="en-US"/>
+      <w:bookmarkEnd w:id="2"/>
+    </w:p>
+    <w:p>
+      <w:pPr>
+        <w:rPr>
+          <w:lang w:val="en-US"/>
+        </w:rPr>
+      </w:pPr>
+      <w:r>
+        <w:rPr>
+          <w:noProof/>
+          <w:lang w:eastAsia="fr-FR"/>
         </w:rPr>
         <w:drawing>
           <wp:inline distT="0" distB="0" distL="0" distR="0" wp14:anchorId="2346EBA8" wp14:editId="47E45178">
@@ -1317,16 +1250,8 @@
         <w:rPr>
           <w:lang w:val="en-US"/>
         </w:rPr>
-        <w:t xml:space="preserve">“application” to act as a data consumer, subscribing to </w:t>
-      </w:r>
-      <w:proofErr w:type="spellStart"/>
-      <w:r>
-        <w:rPr>
-          <w:lang w:val="en-US"/>
-        </w:rPr>
-        <w:t>FiFos</w:t>
-      </w:r>
-      <w:proofErr w:type="spellEnd"/>
+        <w:t>“application” to act as a data consumer, subscribing to FiFos</w:t>
+      </w:r>
     </w:p>
     <w:p>
       <w:pPr>
@@ -1345,19 +1270,41 @@
         </w:rPr>
         <w:t>“</w:t>
       </w:r>
-      <w:proofErr w:type="spellStart"/>
-      <w:r>
-        <w:rPr>
-          <w:lang w:val="en-US"/>
-        </w:rPr>
-        <w:t>json+device</w:t>
-      </w:r>
-      <w:proofErr w:type="spellEnd"/>
-      <w:r>
-        <w:rPr>
-          <w:lang w:val="en-US"/>
-        </w:rPr>
-        <w:t>” to act as a device publishing data and receiving commands/parameters/firmware</w:t>
+      <w:r>
+        <w:rPr>
+          <w:lang w:val="en-US"/>
+        </w:rPr>
+        <w:t>connector</w:t>
+      </w:r>
+      <w:r>
+        <w:rPr>
+          <w:lang w:val="en-US"/>
+        </w:rPr>
+        <w:t>” to act as a</w:t>
+      </w:r>
+      <w:r>
+        <w:rPr>
+          <w:lang w:val="en-US"/>
+        </w:rPr>
+        <w:t>n external connector (third-party backend or gateway)</w:t>
+      </w:r>
+    </w:p>
+    <w:p>
+      <w:pPr>
+        <w:pStyle w:val="Paragraphedeliste"/>
+        <w:numPr>
+          <w:ilvl w:val="0"/>
+          <w:numId w:val="1"/>
+        </w:numPr>
+        <w:rPr>
+          <w:lang w:val="en-US"/>
+        </w:rPr>
+      </w:pPr>
+      <w:r>
+        <w:rPr>
+          <w:lang w:val="en-US"/>
+        </w:rPr>
+        <w:t>“json+device” to act as a device publishing data and receiving commands/parameters/firmware</w:t>
       </w:r>
       <w:r>
         <w:rPr>
@@ -1367,7 +1314,8 @@
       </w:r>
       <w:r>
         <w:rPr>
-          <w:lang w:val="en-US"/>
+          <w:noProof/>
+          <w:lang w:eastAsia="fr-FR"/>
         </w:rPr>
         <w:drawing>
           <wp:inline distT="0" distB="0" distL="0" distR="0" wp14:anchorId="1E546C32" wp14:editId="2CA89181">
@@ -1466,14 +1414,12 @@
         </w:rPr>
         <w:t xml:space="preserve">For </w:t>
       </w:r>
-      <w:proofErr w:type="spellStart"/>
-      <w:r>
-        <w:rPr>
-          <w:lang w:val="en-US"/>
-        </w:rPr>
-        <w:t>json+device</w:t>
-      </w:r>
-      <w:proofErr w:type="spellEnd"/>
+      <w:r>
+        <w:rPr>
+          <w:lang w:val="en-US"/>
+        </w:rPr>
+        <w:t>connector</w:t>
+      </w:r>
       <w:r>
         <w:rPr>
           <w:lang w:val="en-US"/>
@@ -1496,7 +1442,7 @@
         <w:rPr>
           <w:lang w:val="en-US"/>
         </w:rPr>
-        <w:t>MQTT device</w:t>
+        <w:t>ext. connector</w:t>
       </w:r>
       <w:r>
         <w:rPr>
@@ -1507,6 +1453,36 @@
     </w:p>
     <w:p>
       <w:pPr>
+        <w:pStyle w:val="Paragraphedeliste"/>
+        <w:numPr>
+          <w:ilvl w:val="0"/>
+          <w:numId w:val="1"/>
+        </w:numPr>
+        <w:rPr>
+          <w:lang w:val="en-US"/>
+        </w:rPr>
+      </w:pPr>
+      <w:r>
+        <w:rPr>
+          <w:lang w:val="en-US"/>
+        </w:rPr>
+        <w:t>For json+device:</w:t>
+      </w:r>
+      <w:r>
+        <w:rPr>
+          <w:lang w:val="en-US"/>
+        </w:rPr>
+        <w:t xml:space="preserve"> API-Key </w:t>
+      </w:r>
+      <w:r>
+        <w:rPr>
+          <w:lang w:val="en-US"/>
+        </w:rPr>
+        <w:t>generated on your account with “MQTT device” rights profile</w:t>
+      </w:r>
+    </w:p>
+    <w:p>
+      <w:pPr>
         <w:rPr>
           <w:lang w:val="en-US"/>
         </w:rPr>
@@ -1525,24 +1501,25 @@
         </w:rPr>
         <w:t xml:space="preserve"> </w:t>
       </w:r>
-      <w:bookmarkStart w:id="4" w:name="_Toc18574463"/>
+      <w:bookmarkStart w:id="3" w:name="_Toc18574463"/>
       <w:r>
         <w:rPr>
           <w:lang w:val="en-US"/>
         </w:rPr>
         <w:t>(Optional) TLS security:</w:t>
       </w:r>
-      <w:bookmarkEnd w:id="4"/>
-    </w:p>
-    <w:p>
-      <w:pPr>
-        <w:rPr>
-          <w:lang w:val="en-US"/>
-        </w:rPr>
-      </w:pPr>
-      <w:r>
-        <w:rPr>
-          <w:lang w:val="en-US"/>
+      <w:bookmarkEnd w:id="3"/>
+    </w:p>
+    <w:p>
+      <w:pPr>
+        <w:rPr>
+          <w:lang w:val="en-US"/>
+        </w:rPr>
+      </w:pPr>
+      <w:r>
+        <w:rPr>
+          <w:noProof/>
+          <w:lang w:eastAsia="fr-FR"/>
         </w:rPr>
         <w:drawing>
           <wp:inline distT="0" distB="0" distL="0" distR="0" wp14:anchorId="19006E1F" wp14:editId="1242B184">
@@ -1604,21 +1581,7 @@
         <w:rPr>
           <w:lang w:val="en-US"/>
         </w:rPr>
-        <w:t xml:space="preserve">The certificate </w:t>
-      </w:r>
-      <w:proofErr w:type="gramStart"/>
-      <w:r>
-        <w:rPr>
-          <w:lang w:val="en-US"/>
-        </w:rPr>
-        <w:t>can be found</w:t>
-      </w:r>
-      <w:proofErr w:type="gramEnd"/>
-      <w:r>
-        <w:rPr>
-          <w:lang w:val="en-US"/>
-        </w:rPr>
-        <w:t xml:space="preserve"> here: </w:t>
+        <w:t xml:space="preserve">The certificate can be found here: </w:t>
       </w:r>
       <w:hyperlink r:id="rId15" w:history="1">
         <w:r>
@@ -1644,7 +1607,7 @@
           <w:lang w:val="en-US"/>
         </w:rPr>
       </w:pPr>
-      <w:bookmarkStart w:id="5" w:name="_Toc18574464"/>
+      <w:bookmarkStart w:id="4" w:name="_Toc18574464"/>
       <w:r>
         <w:rPr>
           <w:lang w:val="en-US"/>
@@ -1652,17 +1615,18 @@
         <w:lastRenderedPageBreak/>
         <w:t>(Optional) HTTP Proxy:</w:t>
       </w:r>
-      <w:bookmarkEnd w:id="5"/>
-    </w:p>
-    <w:p>
-      <w:pPr>
-        <w:rPr>
-          <w:lang w:val="en-US"/>
-        </w:rPr>
-      </w:pPr>
-      <w:r>
-        <w:rPr>
-          <w:lang w:val="en-US"/>
+      <w:bookmarkEnd w:id="4"/>
+    </w:p>
+    <w:p>
+      <w:pPr>
+        <w:rPr>
+          <w:lang w:val="en-US"/>
+        </w:rPr>
+      </w:pPr>
+      <w:r>
+        <w:rPr>
+          <w:noProof/>
+          <w:lang w:eastAsia="fr-FR"/>
         </w:rPr>
         <w:drawing>
           <wp:inline distT="0" distB="0" distL="0" distR="0" wp14:anchorId="55A086EE" wp14:editId="5B400D09">
@@ -1711,21 +1675,7 @@
         <w:rPr>
           <w:lang w:val="en-US"/>
         </w:rPr>
-        <w:t xml:space="preserve">If your network provider has a proxy configured to reach the internet, you have to enter the information above. The proxy must allow the use of CONNECT verb. If the proxy filters on the protocol, you may prefer the </w:t>
-      </w:r>
-      <w:proofErr w:type="spellStart"/>
-      <w:r>
-        <w:rPr>
-          <w:lang w:val="en-US"/>
-        </w:rPr>
-        <w:t>WebSocket</w:t>
-      </w:r>
-      <w:proofErr w:type="spellEnd"/>
-      <w:r>
-        <w:rPr>
-          <w:lang w:val="en-US"/>
-        </w:rPr>
-        <w:t xml:space="preserve"> connection with or without TLS, see the previous chapters.</w:t>
+        <w:t>If your network provider has a proxy configured to reach the internet, you have to enter the information above. The proxy must allow the use of CONNECT verb. If the proxy filters on the protocol, you may prefer the WebSocket connection with or without TLS, see the previous chapters.</w:t>
       </w:r>
     </w:p>
     <w:p>
@@ -1742,7 +1692,7 @@
           <w:lang w:val="en-US"/>
         </w:rPr>
       </w:pPr>
-      <w:bookmarkStart w:id="6" w:name="_Toc18574465"/>
+      <w:bookmarkStart w:id="5" w:name="_Toc18574465"/>
       <w:r>
         <w:rPr>
           <w:lang w:val="en-US"/>
@@ -1755,17 +1705,18 @@
         </w:rPr>
         <w:t xml:space="preserve"> incoming messages</w:t>
       </w:r>
-      <w:bookmarkEnd w:id="6"/>
-    </w:p>
-    <w:p>
-      <w:pPr>
-        <w:rPr>
-          <w:lang w:val="en-US"/>
-        </w:rPr>
-      </w:pPr>
-      <w:r>
-        <w:rPr>
-          <w:lang w:val="en-US"/>
+      <w:bookmarkEnd w:id="5"/>
+    </w:p>
+    <w:p>
+      <w:pPr>
+        <w:rPr>
+          <w:lang w:val="en-US"/>
+        </w:rPr>
+      </w:pPr>
+      <w:r>
+        <w:rPr>
+          <w:noProof/>
+          <w:lang w:eastAsia="fr-FR"/>
         </w:rPr>
         <w:drawing>
           <wp:inline distT="0" distB="0" distL="0" distR="0" wp14:anchorId="0774C881" wp14:editId="263CB0A4">
@@ -1818,42 +1769,26 @@
           <w:lang w:val="en-US"/>
         </w:rPr>
       </w:pPr>
-      <w:bookmarkStart w:id="7" w:name="_Toc18574466"/>
-      <w:r>
-        <w:rPr>
-          <w:lang w:val="en-US"/>
-        </w:rPr>
-        <w:t>(</w:t>
-      </w:r>
-      <w:proofErr w:type="spellStart"/>
-      <w:proofErr w:type="gramStart"/>
-      <w:r>
-        <w:rPr>
-          <w:lang w:val="en-US"/>
-        </w:rPr>
-        <w:t>json+</w:t>
-      </w:r>
-      <w:proofErr w:type="gramEnd"/>
-      <w:r>
-        <w:rPr>
-          <w:lang w:val="en-US"/>
-        </w:rPr>
-        <w:t>device</w:t>
-      </w:r>
-      <w:proofErr w:type="spellEnd"/>
-      <w:r>
-        <w:rPr>
-          <w:lang w:val="en-US"/>
-        </w:rPr>
-        <w:t xml:space="preserve"> only) </w:t>
-      </w:r>
-      <w:r>
-        <w:rPr>
-          <w:lang w:val="en-US"/>
-        </w:rPr>
-        <w:t>Scripted publication</w:t>
-      </w:r>
-      <w:bookmarkEnd w:id="7"/>
+      <w:bookmarkStart w:id="6" w:name="_Toc18574466"/>
+      <w:r>
+        <w:rPr>
+          <w:lang w:val="en-US"/>
+        </w:rPr>
+        <w:t xml:space="preserve">(json+device </w:t>
+      </w:r>
+      <w:r>
+        <w:rPr>
+          <w:lang w:val="en-US"/>
+        </w:rPr>
+        <w:t xml:space="preserve">or connector, </w:t>
+      </w:r>
+      <w:r>
+        <w:rPr>
+          <w:lang w:val="en-US"/>
+        </w:rPr>
+        <w:t>only) Scripted publication</w:t>
+      </w:r>
+      <w:bookmarkEnd w:id="6"/>
     </w:p>
     <w:p>
       <w:pPr>
@@ -1885,37 +1820,12 @@
         </w:rPr>
         <w:t xml:space="preserve">Open </w:t>
       </w:r>
-      <w:proofErr w:type="gramStart"/>
       <w:r>
         <w:rPr>
           <w:rFonts w:ascii="Consolas" w:hAnsi="Consolas"/>
           <w:lang w:val="en-US"/>
         </w:rPr>
-        <w:t>%USERPROFILE</w:t>
-      </w:r>
-      <w:proofErr w:type="gramEnd"/>
-      <w:r>
-        <w:rPr>
-          <w:rFonts w:ascii="Consolas" w:hAnsi="Consolas"/>
-          <w:lang w:val="en-US"/>
-        </w:rPr>
-        <w:t>%\</w:t>
-      </w:r>
-      <w:proofErr w:type="spellStart"/>
-      <w:r>
-        <w:rPr>
-          <w:rFonts w:ascii="Consolas" w:hAnsi="Consolas"/>
-          <w:lang w:val="en-US"/>
-        </w:rPr>
-        <w:t>mqtt</w:t>
-      </w:r>
-      <w:proofErr w:type="spellEnd"/>
-      <w:r>
-        <w:rPr>
-          <w:rFonts w:ascii="Consolas" w:hAnsi="Consolas"/>
-          <w:lang w:val="en-US"/>
-        </w:rPr>
-        <w:t>-spy</w:t>
+        <w:t>%USERPROFILE%\mqtt-spy</w:t>
       </w:r>
       <w:r>
         <w:rPr>
@@ -1951,7 +1861,8 @@
       </w:r>
       <w:r>
         <w:rPr>
-          <w:lang w:val="en-US"/>
+          <w:noProof/>
+          <w:lang w:eastAsia="fr-FR"/>
         </w:rPr>
         <w:drawing>
           <wp:inline distT="0" distB="0" distL="0" distR="0" wp14:anchorId="2ACB3142" wp14:editId="502D75AF">
@@ -1997,7 +1908,8 @@
       </w:r>
       <w:r>
         <w:rPr>
-          <w:lang w:val="en-US"/>
+          <w:noProof/>
+          <w:lang w:eastAsia="fr-FR"/>
         </w:rPr>
         <w:drawing>
           <wp:inline distT="0" distB="0" distL="0" distR="0" wp14:anchorId="70A69078" wp14:editId="2D422341">
@@ -2059,17 +1971,8 @@
           <w:rFonts w:ascii="Consolas" w:hAnsi="Consolas"/>
           <w:lang w:val="en-US"/>
         </w:rPr>
-        <w:t>*.</w:t>
-      </w:r>
-      <w:proofErr w:type="spellStart"/>
-      <w:r>
-        <w:rPr>
-          <w:rFonts w:ascii="Consolas" w:hAnsi="Consolas"/>
-          <w:lang w:val="en-US"/>
-        </w:rPr>
-        <w:t>js</w:t>
-      </w:r>
-      <w:proofErr w:type="spellEnd"/>
+        <w:t>*.js</w:t>
+      </w:r>
       <w:r>
         <w:rPr>
           <w:lang w:val="en-US"/>
@@ -2111,7 +2014,8 @@
       </w:r>
       <w:r>
         <w:rPr>
-          <w:lang w:val="en-US"/>
+          <w:noProof/>
+          <w:lang w:eastAsia="fr-FR"/>
         </w:rPr>
         <w:drawing>
           <wp:inline distT="0" distB="0" distL="0" distR="0" wp14:anchorId="75D25C23" wp14:editId="34624A7A">
@@ -2205,7 +2109,8 @@
       </w:r>
       <w:r>
         <w:rPr>
-          <w:lang w:val="en-US"/>
+          <w:noProof/>
+          <w:lang w:eastAsia="fr-FR"/>
         </w:rPr>
         <w:drawing>
           <wp:inline distT="0" distB="0" distL="0" distR="0" wp14:anchorId="336847A6" wp14:editId="30A9E471">
@@ -2269,7 +2174,8 @@
       </w:r>
       <w:r>
         <w:rPr>
-          <w:lang w:val="en-US"/>
+          <w:noProof/>
+          <w:lang w:eastAsia="fr-FR"/>
         </w:rPr>
         <w:drawing>
           <wp:inline distT="0" distB="0" distL="0" distR="0" wp14:anchorId="70CAEA1F" wp14:editId="7EB56477">
@@ -2366,7 +2272,8 @@
       </w:r>
       <w:r>
         <w:rPr>
-          <w:lang w:val="en-US"/>
+          <w:noProof/>
+          <w:lang w:eastAsia="fr-FR"/>
         </w:rPr>
         <w:drawing>
           <wp:inline distT="0" distB="0" distL="0" distR="0" wp14:anchorId="647A85CB" wp14:editId="6C6D41F3">
@@ -2430,7 +2337,8 @@
       </w:r>
       <w:r>
         <w:rPr>
-          <w:lang w:val="en-US"/>
+          <w:noProof/>
+          <w:lang w:eastAsia="fr-FR"/>
         </w:rPr>
         <w:drawing>
           <wp:inline distT="0" distB="0" distL="0" distR="0" wp14:anchorId="1953C2AC" wp14:editId="64964BC6">
@@ -2483,7 +2391,8 @@
       </w:r>
       <w:r>
         <w:rPr>
-          <w:lang w:val="en-US"/>
+          <w:noProof/>
+          <w:lang w:eastAsia="fr-FR"/>
         </w:rPr>
         <w:drawing>
           <wp:inline distT="0" distB="0" distL="0" distR="0" wp14:anchorId="47DDDF00" wp14:editId="105BA72B">
@@ -2548,7 +2457,8 @@
       </w:r>
       <w:r>
         <w:rPr>
-          <w:lang w:val="en-US"/>
+          <w:noProof/>
+          <w:lang w:eastAsia="fr-FR"/>
         </w:rPr>
         <w:drawing>
           <wp:inline distT="0" distB="0" distL="0" distR="0" wp14:anchorId="4AE15A3B" wp14:editId="28D8CA3D">
@@ -2601,24 +2511,25 @@
           <w:lang w:val="en-US"/>
         </w:rPr>
       </w:pPr>
-      <w:bookmarkStart w:id="8" w:name="_Toc18574467"/>
+      <w:bookmarkStart w:id="7" w:name="_Toc18574467"/>
       <w:r>
         <w:rPr>
           <w:lang w:val="en-US"/>
         </w:rPr>
         <w:t>(Application only) Auto subscription</w:t>
       </w:r>
-      <w:bookmarkEnd w:id="8"/>
-    </w:p>
-    <w:p>
-      <w:pPr>
-        <w:rPr>
-          <w:lang w:val="en-US"/>
-        </w:rPr>
-      </w:pPr>
-      <w:r>
-        <w:rPr>
-          <w:lang w:val="en-US"/>
+      <w:bookmarkEnd w:id="7"/>
+    </w:p>
+    <w:p>
+      <w:pPr>
+        <w:rPr>
+          <w:lang w:val="en-US"/>
+        </w:rPr>
+      </w:pPr>
+      <w:r>
+        <w:rPr>
+          <w:noProof/>
+          <w:lang w:eastAsia="fr-FR"/>
         </w:rPr>
         <w:drawing>
           <wp:inline distT="0" distB="0" distL="0" distR="0" wp14:anchorId="7806E61C" wp14:editId="33C9BF62">
@@ -2667,49 +2578,7 @@
         <w:rPr>
           <w:lang w:val="en-US"/>
         </w:rPr>
-        <w:t xml:space="preserve">For applications only (do not define them for </w:t>
-      </w:r>
-      <w:proofErr w:type="spellStart"/>
-      <w:r>
-        <w:rPr>
-          <w:lang w:val="en-US"/>
-        </w:rPr>
-        <w:t>json+device</w:t>
-      </w:r>
-      <w:proofErr w:type="spellEnd"/>
-      <w:r>
-        <w:rPr>
-          <w:lang w:val="en-US"/>
-        </w:rPr>
-        <w:t xml:space="preserve">), you can subscribe to </w:t>
-      </w:r>
-      <w:proofErr w:type="spellStart"/>
-      <w:r>
-        <w:rPr>
-          <w:lang w:val="en-US"/>
-        </w:rPr>
-        <w:t>FiFos</w:t>
-      </w:r>
-      <w:proofErr w:type="spellEnd"/>
-      <w:r>
-        <w:rPr>
-          <w:lang w:val="en-US"/>
-        </w:rPr>
-        <w:t xml:space="preserve"> automatically by defining them here. </w:t>
-      </w:r>
-      <w:proofErr w:type="spellStart"/>
-      <w:r>
-        <w:rPr>
-          <w:lang w:val="en-US"/>
-        </w:rPr>
-        <w:t>FiFos</w:t>
-      </w:r>
-      <w:proofErr w:type="spellEnd"/>
-      <w:r>
-        <w:rPr>
-          <w:lang w:val="en-US"/>
-        </w:rPr>
-        <w:t xml:space="preserve"> must pre-exist in your Live Objects account with the same names.</w:t>
+        <w:t>For applications only (do not define them for json+device), you can subscribe to FiFos automatically by defining them here. FiFos must pre-exist in your Live Objects account with the same names.</w:t>
       </w:r>
     </w:p>
     <w:p>
@@ -2726,14 +2595,14 @@
           <w:lang w:val="en-US"/>
         </w:rPr>
       </w:pPr>
-      <w:bookmarkStart w:id="9" w:name="_Toc18574468"/>
+      <w:bookmarkStart w:id="8" w:name="_Toc18574468"/>
       <w:r>
         <w:rPr>
           <w:lang w:val="en-US"/>
         </w:rPr>
         <w:t>Logs</w:t>
       </w:r>
-      <w:bookmarkEnd w:id="9"/>
+      <w:bookmarkEnd w:id="8"/>
     </w:p>
     <w:p>
       <w:pPr>
@@ -2746,21 +2615,7 @@
         <w:rPr>
           <w:lang w:val="en-US"/>
         </w:rPr>
-        <w:t xml:space="preserve">In case of issues, logs are available </w:t>
-      </w:r>
-      <w:proofErr w:type="gramStart"/>
-      <w:r>
-        <w:rPr>
-          <w:lang w:val="en-US"/>
-        </w:rPr>
-        <w:t>here :</w:t>
-      </w:r>
-      <w:proofErr w:type="gramEnd"/>
-      <w:r>
-        <w:rPr>
-          <w:lang w:val="en-US"/>
-        </w:rPr>
-        <w:t xml:space="preserve"> file </w:t>
+        <w:t>In case of issues, logs are available here : file </w:t>
       </w:r>
       <w:r>
         <w:rPr>
@@ -2780,39 +2635,7 @@
           <w:rFonts w:ascii="Consolas" w:hAnsi="Consolas"/>
           <w:lang w:val="en-US"/>
         </w:rPr>
-        <w:t>%USERPROFILE%\</w:t>
-      </w:r>
-      <w:proofErr w:type="spellStart"/>
-      <w:r>
-        <w:rPr>
-          <w:rFonts w:ascii="Consolas" w:hAnsi="Consolas"/>
-          <w:lang w:val="en-US"/>
-        </w:rPr>
-        <w:t>AppData</w:t>
-      </w:r>
-      <w:proofErr w:type="spellEnd"/>
-      <w:r>
-        <w:rPr>
-          <w:rFonts w:ascii="Consolas" w:hAnsi="Consolas"/>
-          <w:lang w:val="en-US"/>
-        </w:rPr>
-        <w:t>\Local\</w:t>
-      </w:r>
-      <w:proofErr w:type="spellStart"/>
-      <w:r>
-        <w:rPr>
-          <w:rFonts w:ascii="Consolas" w:hAnsi="Consolas"/>
-          <w:lang w:val="en-US"/>
-        </w:rPr>
-        <w:t>mqtt</w:t>
-      </w:r>
-      <w:proofErr w:type="spellEnd"/>
-      <w:r>
-        <w:rPr>
-          <w:rFonts w:ascii="Consolas" w:hAnsi="Consolas"/>
-          <w:lang w:val="en-US"/>
-        </w:rPr>
-        <w:t>-spy\app</w:t>
+        <w:t>%USERPROFILE%\AppData\Local\mqtt-spy\app</w:t>
       </w:r>
     </w:p>
     <w:p>
@@ -2829,11 +2652,13 @@
       <w:r>
         <w:rPr>
           <w:rFonts w:ascii="Courier New" w:hAnsi="Courier New" w:cs="Courier New"/>
+          <w:noProof/>
           <w:color w:val="333333"/>
           <w:sz w:val="21"/>
           <w:szCs w:val="21"/>
           <w:bdr w:val="none" w:sz="0" w:space="0" w:color="auto" w:frame="1"/>
           <w:shd w:val="clear" w:color="auto" w:fill="FFFFFF"/>
+          <w:lang w:eastAsia="fr-FR"/>
         </w:rPr>
         <w:drawing>
           <wp:inline distT="0" distB="0" distL="0" distR="0" wp14:anchorId="130E22CD" wp14:editId="2F1D0C2D">
@@ -2885,11 +2710,13 @@
       <w:r>
         <w:rPr>
           <w:rFonts w:ascii="Courier New" w:hAnsi="Courier New" w:cs="Courier New"/>
+          <w:noProof/>
           <w:color w:val="333333"/>
           <w:sz w:val="21"/>
           <w:szCs w:val="21"/>
           <w:bdr w:val="none" w:sz="0" w:space="0" w:color="auto" w:frame="1"/>
           <w:shd w:val="clear" w:color="auto" w:fill="FFFFFF"/>
+          <w:lang w:eastAsia="fr-FR"/>
         </w:rPr>
         <w:drawing>
           <wp:inline distT="0" distB="0" distL="0" distR="0" wp14:anchorId="5C4174E0" wp14:editId="31540F2F">
@@ -2942,42 +2769,28 @@
           <w:lang w:val="en-US"/>
         </w:rPr>
       </w:pPr>
-      <w:bookmarkStart w:id="10" w:name="_Toc18574469"/>
+      <w:bookmarkStart w:id="9" w:name="_Toc18574469"/>
       <w:r>
         <w:rPr>
           <w:lang w:val="en-US"/>
         </w:rPr>
         <w:t>Resources</w:t>
       </w:r>
-      <w:bookmarkEnd w:id="10"/>
-    </w:p>
-    <w:p>
-      <w:pPr>
-        <w:rPr>
-          <w:lang w:val="en-US"/>
-        </w:rPr>
-      </w:pPr>
-      <w:r>
-        <w:rPr>
-          <w:lang w:val="en-US"/>
-        </w:rPr>
-        <w:t xml:space="preserve">Live Objects FAQ, user guide, </w:t>
-      </w:r>
-      <w:proofErr w:type="spellStart"/>
-      <w:r>
-        <w:rPr>
-          <w:lang w:val="en-US"/>
-        </w:rPr>
-        <w:t>etc</w:t>
-      </w:r>
-      <w:proofErr w:type="spellEnd"/>
-      <w:r>
-        <w:rPr>
-          <w:lang w:val="en-US"/>
-        </w:rPr>
-        <w:t xml:space="preserve">: </w:t>
-      </w:r>
-      <w:hyperlink r:id="rId31" w:history="1">
+      <w:bookmarkEnd w:id="9"/>
+    </w:p>
+    <w:p>
+      <w:pPr>
+        <w:rPr>
+          <w:lang w:val="en-US"/>
+        </w:rPr>
+      </w:pPr>
+      <w:r>
+        <w:rPr>
+          <w:lang w:val="en-US"/>
+        </w:rPr>
+        <w:t xml:space="preserve">Live Objects FAQ, user guide, etc: </w:t>
+      </w:r>
+      <w:hyperlink r:id="rId31" w:anchor="/faq" w:history="1">
         <w:r>
           <w:rPr>
             <w:rStyle w:val="Lienhypertexte"/>
@@ -3037,6 +2850,8 @@
           <w:lang w:val="en-US"/>
         </w:rPr>
       </w:pPr>
+      <w:bookmarkStart w:id="10" w:name="_GoBack"/>
+      <w:bookmarkEnd w:id="10"/>
     </w:p>
     <w:sectPr>
       <w:footerReference w:type="default" r:id="rId34"/>
@@ -3084,7 +2899,10 @@
       <w:ptab w:relativeTo="margin" w:alignment="center" w:leader="none"/>
     </w:r>
     <w:r>
-      <w:t>© Orange Business Services 2019</w:t>
+      <w:t>© Orange Business Services 20</w:t>
+    </w:r>
+    <w:r>
+      <w:t>20</w:t>
     </w:r>
     <w:r>
       <w:ptab w:relativeTo="margin" w:alignment="right" w:leader="none"/>
@@ -3105,7 +2923,7 @@
       <w:rPr>
         <w:noProof/>
       </w:rPr>
-      <w:t>2</w:t>
+      <w:t>4</w:t>
     </w:r>
     <w:r>
       <w:fldChar w:fldCharType="end"/>
@@ -4031,547 +3849,6 @@
 </w:styles>
 </file>
 
-<file path=word/glossary/document.xml><?xml version="1.0" encoding="utf-8"?>
-<w:glossaryDocument xmlns:wpc="http://schemas.microsoft.com/office/word/2010/wordprocessingCanvas" xmlns:cx="http://schemas.microsoft.com/office/drawing/2014/chartex" xmlns:cx1="http://schemas.microsoft.com/office/drawing/2015/9/8/chartex" xmlns:mc="http://schemas.openxmlformats.org/markup-compatibility/2006" xmlns:o="urn:schemas-microsoft-com:office:office" xmlns:r="http://schemas.openxmlformats.org/officeDocument/2006/relationships" xmlns:m="http://schemas.openxmlformats.org/officeDocument/2006/math" xmlns:v="urn:schemas-microsoft-com:vml" xmlns:wp14="http://schemas.microsoft.com/office/word/2010/wordprocessingDrawing" xmlns:wp="http://schemas.openxmlformats.org/drawingml/2006/wordprocessingDrawing" xmlns:w10="urn:schemas-microsoft-com:office:word" xmlns:w="http://schemas.openxmlformats.org/wordprocessingml/2006/main" xmlns:w14="http://schemas.microsoft.com/office/word/2010/wordml" xmlns:w15="http://schemas.microsoft.com/office/word/2012/wordml" xmlns:w16se="http://schemas.microsoft.com/office/word/2015/wordml/symex" xmlns:wpg="http://schemas.microsoft.com/office/word/2010/wordprocessingGroup" xmlns:wpi="http://schemas.microsoft.com/office/word/2010/wordprocessingInk" xmlns:wne="http://schemas.microsoft.com/office/word/2006/wordml" xmlns:wps="http://schemas.microsoft.com/office/word/2010/wordprocessingShape" mc:Ignorable="w14 w15 w16se wp14"/>
-</file>
-
-<file path=word/glossary/fontTable.xml><?xml version="1.0" encoding="utf-8"?>
-<w:fonts xmlns:mc="http://schemas.openxmlformats.org/markup-compatibility/2006" xmlns:r="http://schemas.openxmlformats.org/officeDocument/2006/relationships" xmlns:w="http://schemas.openxmlformats.org/wordprocessingml/2006/main" xmlns:w14="http://schemas.microsoft.com/office/word/2010/wordml" xmlns:w15="http://schemas.microsoft.com/office/word/2012/wordml" xmlns:w16se="http://schemas.microsoft.com/office/word/2015/wordml/symex" mc:Ignorable="w14 w15 w16se">
-  <w:font w:name="Calibri">
-    <w:panose1 w:val="020F0502020204030204"/>
-    <w:charset w:val="00"/>
-    <w:family w:val="swiss"/>
-    <w:pitch w:val="variable"/>
-    <w:sig w:usb0="E0002AFF" w:usb1="C000247B" w:usb2="00000009" w:usb3="00000000" w:csb0="000001FF" w:csb1="00000000"/>
-  </w:font>
-  <w:font w:name="Courier New">
-    <w:panose1 w:val="02070309020205020404"/>
-    <w:charset w:val="00"/>
-    <w:family w:val="modern"/>
-    <w:pitch w:val="fixed"/>
-    <w:sig w:usb0="E0002EFF" w:usb1="C0007843" w:usb2="00000009" w:usb3="00000000" w:csb0="000001FF" w:csb1="00000000"/>
-  </w:font>
-  <w:font w:name="Times New Roman">
-    <w:panose1 w:val="02020603050405020304"/>
-    <w:charset w:val="00"/>
-    <w:family w:val="roman"/>
-    <w:pitch w:val="variable"/>
-    <w:sig w:usb0="E0002EFF" w:usb1="C000785B" w:usb2="00000009" w:usb3="00000000" w:csb0="000001FF" w:csb1="00000000"/>
-  </w:font>
-  <w:font w:name="Wingdings">
-    <w:panose1 w:val="05000000000000000000"/>
-    <w:charset w:val="02"/>
-    <w:family w:val="auto"/>
-    <w:pitch w:val="variable"/>
-    <w:sig w:usb0="00000000" w:usb1="10000000" w:usb2="00000000" w:usb3="00000000" w:csb0="80000000" w:csb1="00000000"/>
-  </w:font>
-  <w:font w:name="Symbol">
-    <w:panose1 w:val="05050102010706020507"/>
-    <w:charset w:val="02"/>
-    <w:family w:val="roman"/>
-    <w:pitch w:val="variable"/>
-    <w:sig w:usb0="00000000" w:usb1="10000000" w:usb2="00000000" w:usb3="00000000" w:csb0="80000000" w:csb1="00000000"/>
-  </w:font>
-  <w:font w:name="Arial">
-    <w:panose1 w:val="020B0604020202020204"/>
-    <w:charset w:val="00"/>
-    <w:family w:val="swiss"/>
-    <w:pitch w:val="variable"/>
-    <w:sig w:usb0="E0002EFF" w:usb1="C0007843" w:usb2="00000009" w:usb3="00000000" w:csb0="000001FF" w:csb1="00000000"/>
-  </w:font>
-  <w:font w:name="Calibri Light">
-    <w:panose1 w:val="020F0302020204030204"/>
-    <w:charset w:val="00"/>
-    <w:family w:val="swiss"/>
-    <w:pitch w:val="variable"/>
-    <w:sig w:usb0="E0002AFF" w:usb1="C000247B" w:usb2="00000009" w:usb3="00000000" w:csb0="000001FF" w:csb1="00000000"/>
-  </w:font>
-  <w:font w:name="Consolas">
-    <w:panose1 w:val="020B0609020204030204"/>
-    <w:charset w:val="00"/>
-    <w:family w:val="modern"/>
-    <w:pitch w:val="fixed"/>
-    <w:sig w:usb0="E00006FF" w:usb1="0000FCFF" w:usb2="00000001" w:usb3="00000000" w:csb0="0000019F" w:csb1="00000000"/>
-  </w:font>
-</w:fonts>
-</file>
-
-<file path=word/glossary/settings.xml><?xml version="1.0" encoding="utf-8"?>
-<w:settings xmlns:mc="http://schemas.openxmlformats.org/markup-compatibility/2006" xmlns:o="urn:schemas-microsoft-com:office:office" xmlns:r="http://schemas.openxmlformats.org/officeDocument/2006/relationships" xmlns:m="http://schemas.openxmlformats.org/officeDocument/2006/math" xmlns:v="urn:schemas-microsoft-com:vml" xmlns:w10="urn:schemas-microsoft-com:office:word" xmlns:w="http://schemas.openxmlformats.org/wordprocessingml/2006/main" xmlns:w14="http://schemas.microsoft.com/office/word/2010/wordml" xmlns:w15="http://schemas.microsoft.com/office/word/2012/wordml" xmlns:w16se="http://schemas.microsoft.com/office/word/2015/wordml/symex" xmlns:sl="http://schemas.openxmlformats.org/schemaLibrary/2006/main" mc:Ignorable="w14 w15 w16se">
-  <w:view w:val="normal"/>
-  <w:revisionView w:comments="0" w:insDel="0" w:formatting="0"/>
-  <w:defaultTabStop w:val="708"/>
-  <w:hyphenationZone w:val="425"/>
-  <w:characterSpacingControl w:val="doNotCompress"/>
-  <w:compat>
-    <w:useFELayout/>
-    <w:compatSetting w:name="compatibilityMode" w:uri="http://schemas.microsoft.com/office/word" w:val="15"/>
-    <w:compatSetting w:name="overrideTableStyleFontSizeAndJustification" w:uri="http://schemas.microsoft.com/office/word" w:val="1"/>
-    <w:compatSetting w:name="enableOpenTypeFeatures" w:uri="http://schemas.microsoft.com/office/word" w:val="1"/>
-    <w:compatSetting w:name="doNotFlipMirrorIndents" w:uri="http://schemas.microsoft.com/office/word" w:val="1"/>
-    <w:compatSetting w:name="differentiateMultirowTableHeaders" w:uri="http://schemas.microsoft.com/office/word" w:val="1"/>
-  </w:compat>
-  <w:rsids>
-    <w:rsidRoot w:val="00003BB1"/>
-    <w:rsid w:val="00003BB1"/>
-    <w:rsid w:val="002E5E0F"/>
-  </w:rsids>
-  <m:mathPr>
-    <m:mathFont m:val="Cambria Math"/>
-    <m:brkBin m:val="before"/>
-    <m:brkBinSub m:val="--"/>
-    <m:smallFrac m:val="0"/>
-    <m:dispDef/>
-    <m:lMargin m:val="0"/>
-    <m:rMargin m:val="0"/>
-    <m:defJc m:val="centerGroup"/>
-    <m:wrapIndent m:val="1440"/>
-    <m:intLim m:val="subSup"/>
-    <m:naryLim m:val="undOvr"/>
-  </m:mathPr>
-  <w:themeFontLang w:val="fr-FR" w:bidi="ar-SA"/>
-  <w:clrSchemeMapping w:bg1="light1" w:t1="dark1" w:bg2="light2" w:t2="dark2" w:accent1="accent1" w:accent2="accent2" w:accent3="accent3" w:accent4="accent4" w:accent5="accent5" w:accent6="accent6" w:hyperlink="hyperlink" w:followedHyperlink="followedHyperlink"/>
-  <w:decimalSymbol w:val=","/>
-  <w:listSeparator w:val=";"/>
-  <w15:chartTrackingRefBased/>
-</w:settings>
-</file>
-
-<file path=word/glossary/styles.xml><?xml version="1.0" encoding="utf-8"?>
-<w:styles xmlns:mc="http://schemas.openxmlformats.org/markup-compatibility/2006" xmlns:r="http://schemas.openxmlformats.org/officeDocument/2006/relationships" xmlns:w="http://schemas.openxmlformats.org/wordprocessingml/2006/main" xmlns:w14="http://schemas.microsoft.com/office/word/2010/wordml" xmlns:w15="http://schemas.microsoft.com/office/word/2012/wordml" xmlns:w16se="http://schemas.microsoft.com/office/word/2015/wordml/symex" mc:Ignorable="w14 w15 w16se">
-  <w:docDefaults>
-    <w:rPrDefault>
-      <w:rPr>
-        <w:rFonts w:asciiTheme="minorHAnsi" w:eastAsiaTheme="minorEastAsia" w:hAnsiTheme="minorHAnsi" w:cstheme="minorBidi"/>
-        <w:sz w:val="22"/>
-        <w:szCs w:val="22"/>
-        <w:lang w:val="fr-FR" w:eastAsia="fr-FR" w:bidi="ar-SA"/>
-      </w:rPr>
-    </w:rPrDefault>
-    <w:pPrDefault>
-      <w:pPr>
-        <w:spacing w:after="160" w:line="259" w:lineRule="auto"/>
-      </w:pPr>
-    </w:pPrDefault>
-  </w:docDefaults>
-  <w:latentStyles w:defLockedState="0" w:defUIPriority="99" w:defSemiHidden="0" w:defUnhideWhenUsed="0" w:defQFormat="0" w:count="371">
-    <w:lsdException w:name="Normal" w:uiPriority="0" w:qFormat="1"/>
-    <w:lsdException w:name="heading 1" w:uiPriority="9" w:qFormat="1"/>
-    <w:lsdException w:name="heading 2" w:semiHidden="1" w:uiPriority="9" w:unhideWhenUsed="1" w:qFormat="1"/>
-    <w:lsdException w:name="heading 3" w:semiHidden="1" w:uiPriority="9" w:unhideWhenUsed="1" w:qFormat="1"/>
-    <w:lsdException w:name="heading 4" w:semiHidden="1" w:uiPriority="9" w:unhideWhenUsed="1" w:qFormat="1"/>
-    <w:lsdException w:name="heading 5" w:semiHidden="1" w:uiPriority="9" w:unhideWhenUsed="1" w:qFormat="1"/>
-    <w:lsdException w:name="heading 6" w:semiHidden="1" w:uiPriority="9" w:unhideWhenUsed="1" w:qFormat="1"/>
-    <w:lsdException w:name="heading 7" w:semiHidden="1" w:uiPriority="9" w:unhideWhenUsed="1" w:qFormat="1"/>
-    <w:lsdException w:name="heading 8" w:semiHidden="1" w:uiPriority="9" w:unhideWhenUsed="1" w:qFormat="1"/>
-    <w:lsdException w:name="heading 9" w:semiHidden="1" w:uiPriority="9" w:unhideWhenUsed="1" w:qFormat="1"/>
-    <w:lsdException w:name="index 1" w:semiHidden="1" w:unhideWhenUsed="1"/>
-    <w:lsdException w:name="index 2" w:semiHidden="1" w:unhideWhenUsed="1"/>
-    <w:lsdException w:name="index 3" w:semiHidden="1" w:unhideWhenUsed="1"/>
-    <w:lsdException w:name="index 4" w:semiHidden="1" w:unhideWhenUsed="1"/>
-    <w:lsdException w:name="index 5" w:semiHidden="1" w:unhideWhenUsed="1"/>
-    <w:lsdException w:name="index 6" w:semiHidden="1" w:unhideWhenUsed="1"/>
-    <w:lsdException w:name="index 7" w:semiHidden="1" w:unhideWhenUsed="1"/>
-    <w:lsdException w:name="index 8" w:semiHidden="1" w:unhideWhenUsed="1"/>
-    <w:lsdException w:name="index 9" w:semiHidden="1" w:unhideWhenUsed="1"/>
-    <w:lsdException w:name="toc 1" w:semiHidden="1" w:uiPriority="39" w:unhideWhenUsed="1"/>
-    <w:lsdException w:name="toc 2" w:semiHidden="1" w:uiPriority="39" w:unhideWhenUsed="1"/>
-    <w:lsdException w:name="toc 3" w:semiHidden="1" w:uiPriority="39" w:unhideWhenUsed="1"/>
-    <w:lsdException w:name="toc 4" w:semiHidden="1" w:uiPriority="39" w:unhideWhenUsed="1"/>
-    <w:lsdException w:name="toc 5" w:semiHidden="1" w:uiPriority="39" w:unhideWhenUsed="1"/>
-    <w:lsdException w:name="toc 6" w:semiHidden="1" w:uiPriority="39" w:unhideWhenUsed="1"/>
-    <w:lsdException w:name="toc 7" w:semiHidden="1" w:uiPriority="39" w:unhideWhenUsed="1"/>
-    <w:lsdException w:name="toc 8" w:semiHidden="1" w:uiPriority="39" w:unhideWhenUsed="1"/>
-    <w:lsdException w:name="toc 9" w:semiHidden="1" w:uiPriority="39" w:unhideWhenUsed="1"/>
-    <w:lsdException w:name="Normal Indent" w:semiHidden="1" w:unhideWhenUsed="1"/>
-    <w:lsdException w:name="footnote text" w:semiHidden="1" w:unhideWhenUsed="1"/>
-    <w:lsdException w:name="annotation text" w:semiHidden="1" w:unhideWhenUsed="1"/>
-    <w:lsdException w:name="header" w:semiHidden="1" w:unhideWhenUsed="1"/>
-    <w:lsdException w:name="footer" w:semiHidden="1" w:unhideWhenUsed="1"/>
-    <w:lsdException w:name="index heading" w:semiHidden="1" w:unhideWhenUsed="1"/>
-    <w:lsdException w:name="caption" w:semiHidden="1" w:uiPriority="35" w:unhideWhenUsed="1" w:qFormat="1"/>
-    <w:lsdException w:name="table of figures" w:semiHidden="1" w:unhideWhenUsed="1"/>
-    <w:lsdException w:name="envelope address" w:semiHidden="1" w:unhideWhenUsed="1"/>
-    <w:lsdException w:name="envelope return" w:semiHidden="1" w:unhideWhenUsed="1"/>
-    <w:lsdException w:name="footnote reference" w:semiHidden="1" w:unhideWhenUsed="1"/>
-    <w:lsdException w:name="annotation reference" w:semiHidden="1" w:unhideWhenUsed="1"/>
-    <w:lsdException w:name="line number" w:semiHidden="1" w:unhideWhenUsed="1"/>
-    <w:lsdException w:name="page number" w:semiHidden="1" w:unhideWhenUsed="1"/>
-    <w:lsdException w:name="endnote reference" w:semiHidden="1" w:unhideWhenUsed="1"/>
-    <w:lsdException w:name="endnote text" w:semiHidden="1" w:unhideWhenUsed="1"/>
-    <w:lsdException w:name="table of authorities" w:semiHidden="1" w:unhideWhenUsed="1"/>
-    <w:lsdException w:name="macro" w:semiHidden="1" w:unhideWhenUsed="1"/>
-    <w:lsdException w:name="toa heading" w:semiHidden="1" w:unhideWhenUsed="1"/>
-    <w:lsdException w:name="List" w:semiHidden="1" w:unhideWhenUsed="1"/>
-    <w:lsdException w:name="List Bullet" w:semiHidden="1" w:unhideWhenUsed="1"/>
-    <w:lsdException w:name="List Number" w:semiHidden="1" w:unhideWhenUsed="1"/>
-    <w:lsdException w:name="List 2" w:semiHidden="1" w:unhideWhenUsed="1"/>
-    <w:lsdException w:name="List 3" w:semiHidden="1" w:unhideWhenUsed="1"/>
-    <w:lsdException w:name="List 4" w:semiHidden="1" w:unhideWhenUsed="1"/>
-    <w:lsdException w:name="List 5" w:semiHidden="1" w:unhideWhenUsed="1"/>
-    <w:lsdException w:name="List Bullet 2" w:semiHidden="1" w:unhideWhenUsed="1"/>
-    <w:lsdException w:name="List Bullet 3" w:semiHidden="1" w:unhideWhenUsed="1"/>
-    <w:lsdException w:name="List Bullet 4" w:semiHidden="1" w:unhideWhenUsed="1"/>
-    <w:lsdException w:name="List Bullet 5" w:semiHidden="1" w:unhideWhenUsed="1"/>
-    <w:lsdException w:name="List Number 2" w:semiHidden="1" w:unhideWhenUsed="1"/>
-    <w:lsdException w:name="List Number 3" w:semiHidden="1" w:unhideWhenUsed="1"/>
-    <w:lsdException w:name="List Number 4" w:semiHidden="1" w:unhideWhenUsed="1"/>
-    <w:lsdException w:name="List Number 5" w:semiHidden="1" w:unhideWhenUsed="1"/>
-    <w:lsdException w:name="Title" w:uiPriority="10" w:qFormat="1"/>
-    <w:lsdException w:name="Closing" w:semiHidden="1" w:unhideWhenUsed="1"/>
-    <w:lsdException w:name="Signature" w:semiHidden="1" w:unhideWhenUsed="1"/>
-    <w:lsdException w:name="Default Paragraph Font" w:semiHidden="1" w:uiPriority="1" w:unhideWhenUsed="1"/>
-    <w:lsdException w:name="Body Text" w:semiHidden="1" w:unhideWhenUsed="1"/>
-    <w:lsdException w:name="Body Text Indent" w:semiHidden="1" w:unhideWhenUsed="1"/>
-    <w:lsdException w:name="List Continue" w:semiHidden="1" w:unhideWhenUsed="1"/>
-    <w:lsdException w:name="List Continue 2" w:semiHidden="1" w:unhideWhenUsed="1"/>
-    <w:lsdException w:name="List Continue 3" w:semiHidden="1" w:unhideWhenUsed="1"/>
-    <w:lsdException w:name="List Continue 4" w:semiHidden="1" w:unhideWhenUsed="1"/>
-    <w:lsdException w:name="List Continue 5" w:semiHidden="1" w:unhideWhenUsed="1"/>
-    <w:lsdException w:name="Message Header" w:semiHidden="1" w:unhideWhenUsed="1"/>
-    <w:lsdException w:name="Subtitle" w:uiPriority="11" w:qFormat="1"/>
-    <w:lsdException w:name="Salutation" w:semiHidden="1" w:unhideWhenUsed="1"/>
-    <w:lsdException w:name="Date" w:semiHidden="1" w:unhideWhenUsed="1"/>
-    <w:lsdException w:name="Body Text First Indent" w:semiHidden="1" w:unhideWhenUsed="1"/>
-    <w:lsdException w:name="Body Text First Indent 2" w:semiHidden="1" w:unhideWhenUsed="1"/>
-    <w:lsdException w:name="Note Heading" w:semiHidden="1" w:unhideWhenUsed="1"/>
-    <w:lsdException w:name="Body Text 2" w:semiHidden="1" w:unhideWhenUsed="1"/>
-    <w:lsdException w:name="Body Text 3" w:semiHidden="1" w:unhideWhenUsed="1"/>
-    <w:lsdException w:name="Body Text Indent 2" w:semiHidden="1" w:unhideWhenUsed="1"/>
-    <w:lsdException w:name="Body Text Indent 3" w:semiHidden="1" w:unhideWhenUsed="1"/>
-    <w:lsdException w:name="Block Text" w:semiHidden="1" w:unhideWhenUsed="1"/>
-    <w:lsdException w:name="Hyperlink" w:semiHidden="1" w:unhideWhenUsed="1"/>
-    <w:lsdException w:name="FollowedHyperlink" w:semiHidden="1" w:unhideWhenUsed="1"/>
-    <w:lsdException w:name="Strong" w:uiPriority="22" w:qFormat="1"/>
-    <w:lsdException w:name="Emphasis" w:uiPriority="20" w:qFormat="1"/>
-    <w:lsdException w:name="Document Map" w:semiHidden="1" w:unhideWhenUsed="1"/>
-    <w:lsdException w:name="Plain Text" w:semiHidden="1" w:unhideWhenUsed="1"/>
-    <w:lsdException w:name="E-mail Signature" w:semiHidden="1" w:unhideWhenUsed="1"/>
-    <w:lsdException w:name="HTML Top of Form" w:semiHidden="1" w:unhideWhenUsed="1"/>
-    <w:lsdException w:name="HTML Bottom of Form" w:semiHidden="1" w:unhideWhenUsed="1"/>
-    <w:lsdException w:name="Normal (Web)" w:semiHidden="1" w:unhideWhenUsed="1"/>
-    <w:lsdException w:name="HTML Acronym" w:semiHidden="1" w:unhideWhenUsed="1"/>
-    <w:lsdException w:name="HTML Address" w:semiHidden="1" w:unhideWhenUsed="1"/>
-    <w:lsdException w:name="HTML Cite" w:semiHidden="1" w:unhideWhenUsed="1"/>
-    <w:lsdException w:name="HTML Code" w:semiHidden="1" w:unhideWhenUsed="1"/>
-    <w:lsdException w:name="HTML Definition" w:semiHidden="1" w:unhideWhenUsed="1"/>
-    <w:lsdException w:name="HTML Keyboard" w:semiHidden="1" w:unhideWhenUsed="1"/>
-    <w:lsdException w:name="HTML Preformatted" w:semiHidden="1" w:unhideWhenUsed="1"/>
-    <w:lsdException w:name="HTML Sample" w:semiHidden="1" w:unhideWhenUsed="1"/>
-    <w:lsdException w:name="HTML Typewriter" w:semiHidden="1" w:unhideWhenUsed="1"/>
-    <w:lsdException w:name="HTML Variable" w:semiHidden="1" w:unhideWhenUsed="1"/>
-    <w:lsdException w:name="Normal Table" w:semiHidden="1" w:unhideWhenUsed="1"/>
-    <w:lsdException w:name="annotation subject" w:semiHidden="1" w:unhideWhenUsed="1"/>
-    <w:lsdException w:name="No List" w:semiHidden="1" w:unhideWhenUsed="1"/>
-    <w:lsdException w:name="Outline List 1" w:semiHidden="1" w:unhideWhenUsed="1"/>
-    <w:lsdException w:name="Outline List 2" w:semiHidden="1" w:unhideWhenUsed="1"/>
-    <w:lsdException w:name="Outline List 3" w:semiHidden="1" w:unhideWhenUsed="1"/>
-    <w:lsdException w:name="Table Simple 1" w:semiHidden="1" w:unhideWhenUsed="1"/>
-    <w:lsdException w:name="Table Simple 2" w:semiHidden="1" w:unhideWhenUsed="1"/>
-    <w:lsdException w:name="Table Simple 3" w:semiHidden="1" w:unhideWhenUsed="1"/>
-    <w:lsdException w:name="Table Classic 1" w:semiHidden="1" w:unhideWhenUsed="1"/>
-    <w:lsdException w:name="Table Classic 2" w:semiHidden="1" w:unhideWhenUsed="1"/>
-    <w:lsdException w:name="Table Classic 3" w:semiHidden="1" w:unhideWhenUsed="1"/>
-    <w:lsdException w:name="Table Classic 4" w:semiHidden="1" w:unhideWhenUsed="1"/>
-    <w:lsdException w:name="Table Colorful 1" w:semiHidden="1" w:unhideWhenUsed="1"/>
-    <w:lsdException w:name="Table Colorful 2" w:semiHidden="1" w:unhideWhenUsed="1"/>
-    <w:lsdException w:name="Table Colorful 3" w:semiHidden="1" w:unhideWhenUsed="1"/>
-    <w:lsdException w:name="Table Columns 1" w:semiHidden="1" w:unhideWhenUsed="1"/>
-    <w:lsdException w:name="Table Columns 2" w:semiHidden="1" w:unhideWhenUsed="1"/>
-    <w:lsdException w:name="Table Columns 3" w:semiHidden="1" w:unhideWhenUsed="1"/>
-    <w:lsdException w:name="Table Columns 4" w:semiHidden="1" w:unhideWhenUsed="1"/>
-    <w:lsdException w:name="Table Columns 5" w:semiHidden="1" w:unhideWhenUsed="1"/>
-    <w:lsdException w:name="Table Grid 1" w:semiHidden="1" w:unhideWhenUsed="1"/>
-    <w:lsdException w:name="Table Grid 2" w:semiHidden="1" w:unhideWhenUsed="1"/>
-    <w:lsdException w:name="Table Grid 3" w:semiHidden="1" w:unhideWhenUsed="1"/>
-    <w:lsdException w:name="Table Grid 4" w:semiHidden="1" w:unhideWhenUsed="1"/>
-    <w:lsdException w:name="Table Grid 5" w:semiHidden="1" w:unhideWhenUsed="1"/>
-    <w:lsdException w:name="Table Grid 6" w:semiHidden="1" w:unhideWhenUsed="1"/>
-    <w:lsdException w:name="Table Grid 7" w:semiHidden="1" w:unhideWhenUsed="1"/>
-    <w:lsdException w:name="Table Grid 8" w:semiHidden="1" w:unhideWhenUsed="1"/>
-    <w:lsdException w:name="Table List 1" w:semiHidden="1" w:unhideWhenUsed="1"/>
-    <w:lsdException w:name="Table List 2" w:semiHidden="1" w:unhideWhenUsed="1"/>
-    <w:lsdException w:name="Table List 3" w:semiHidden="1" w:unhideWhenUsed="1"/>
-    <w:lsdException w:name="Table List 4" w:semiHidden="1" w:unhideWhenUsed="1"/>
-    <w:lsdException w:name="Table List 5" w:semiHidden="1" w:unhideWhenUsed="1"/>
-    <w:lsdException w:name="Table List 6" w:semiHidden="1" w:unhideWhenUsed="1"/>
-    <w:lsdException w:name="Table List 7" w:semiHidden="1" w:unhideWhenUsed="1"/>
-    <w:lsdException w:name="Table List 8" w:semiHidden="1" w:unhideWhenUsed="1"/>
-    <w:lsdException w:name="Table 3D effects 1" w:semiHidden="1" w:unhideWhenUsed="1"/>
-    <w:lsdException w:name="Table 3D effects 2" w:semiHidden="1" w:unhideWhenUsed="1"/>
-    <w:lsdException w:name="Table 3D effects 3" w:semiHidden="1" w:unhideWhenUsed="1"/>
-    <w:lsdException w:name="Table Contemporary" w:semiHidden="1" w:unhideWhenUsed="1"/>
-    <w:lsdException w:name="Table Elegant" w:semiHidden="1" w:unhideWhenUsed="1"/>
-    <w:lsdException w:name="Table Professional" w:semiHidden="1" w:unhideWhenUsed="1"/>
-    <w:lsdException w:name="Table Subtle 1" w:semiHidden="1" w:unhideWhenUsed="1"/>
-    <w:lsdException w:name="Table Subtle 2" w:semiHidden="1" w:unhideWhenUsed="1"/>
-    <w:lsdException w:name="Table Web 1" w:semiHidden="1" w:unhideWhenUsed="1"/>
-    <w:lsdException w:name="Table Web 2" w:semiHidden="1" w:unhideWhenUsed="1"/>
-    <w:lsdException w:name="Table Web 3" w:semiHidden="1" w:unhideWhenUsed="1"/>
-    <w:lsdException w:name="Balloon Text" w:semiHidden="1" w:unhideWhenUsed="1"/>
-    <w:lsdException w:name="Table Grid" w:uiPriority="39"/>
-    <w:lsdException w:name="Table Theme" w:semiHidden="1" w:unhideWhenUsed="1"/>
-    <w:lsdException w:name="Placeholder Text" w:semiHidden="1"/>
-    <w:lsdException w:name="No Spacing" w:uiPriority="1" w:qFormat="1"/>
-    <w:lsdException w:name="Light Shading" w:uiPriority="60"/>
-    <w:lsdException w:name="Light List" w:uiPriority="61"/>
-    <w:lsdException w:name="Light Grid" w:uiPriority="62"/>
-    <w:lsdException w:name="Medium Shading 1" w:uiPriority="63"/>
-    <w:lsdException w:name="Medium Shading 2" w:uiPriority="64"/>
-    <w:lsdException w:name="Medium List 1" w:uiPriority="65"/>
-    <w:lsdException w:name="Medium List 2" w:uiPriority="66"/>
-    <w:lsdException w:name="Medium Grid 1" w:uiPriority="67"/>
-    <w:lsdException w:name="Medium Grid 2" w:uiPriority="68"/>
-    <w:lsdException w:name="Medium Grid 3" w:uiPriority="69"/>
-    <w:lsdException w:name="Dark List" w:uiPriority="70"/>
-    <w:lsdException w:name="Colorful Shading" w:uiPriority="71"/>
-    <w:lsdException w:name="Colorful List" w:uiPriority="72"/>
-    <w:lsdException w:name="Colorful Grid" w:uiPriority="73"/>
-    <w:lsdException w:name="Light Shading Accent 1" w:uiPriority="60"/>
-    <w:lsdException w:name="Light List Accent 1" w:uiPriority="61"/>
-    <w:lsdException w:name="Light Grid Accent 1" w:uiPriority="62"/>
-    <w:lsdException w:name="Medium Shading 1 Accent 1" w:uiPriority="63"/>
-    <w:lsdException w:name="Medium Shading 2 Accent 1" w:uiPriority="64"/>
-    <w:lsdException w:name="Medium List 1 Accent 1" w:uiPriority="65"/>
-    <w:lsdException w:name="Revision" w:semiHidden="1"/>
-    <w:lsdException w:name="List Paragraph" w:uiPriority="34" w:qFormat="1"/>
-    <w:lsdException w:name="Quote" w:uiPriority="29" w:qFormat="1"/>
-    <w:lsdException w:name="Intense Quote" w:uiPriority="30" w:qFormat="1"/>
-    <w:lsdException w:name="Medium List 2 Accent 1" w:uiPriority="66"/>
-    <w:lsdException w:name="Medium Grid 1 Accent 1" w:uiPriority="67"/>
-    <w:lsdException w:name="Medium Grid 2 Accent 1" w:uiPriority="68"/>
-    <w:lsdException w:name="Medium Grid 3 Accent 1" w:uiPriority="69"/>
-    <w:lsdException w:name="Dark List Accent 1" w:uiPriority="70"/>
-    <w:lsdException w:name="Colorful Shading Accent 1" w:uiPriority="71"/>
-    <w:lsdException w:name="Colorful List Accent 1" w:uiPriority="72"/>
-    <w:lsdException w:name="Colorful Grid Accent 1" w:uiPriority="73"/>
-    <w:lsdException w:name="Light Shading Accent 2" w:uiPriority="60"/>
-    <w:lsdException w:name="Light List Accent 2" w:uiPriority="61"/>
-    <w:lsdException w:name="Light Grid Accent 2" w:uiPriority="62"/>
-    <w:lsdException w:name="Medium Shading 1 Accent 2" w:uiPriority="63"/>
-    <w:lsdException w:name="Medium Shading 2 Accent 2" w:uiPriority="64"/>
-    <w:lsdException w:name="Medium List 1 Accent 2" w:uiPriority="65"/>
-    <w:lsdException w:name="Medium List 2 Accent 2" w:uiPriority="66"/>
-    <w:lsdException w:name="Medium Grid 1 Accent 2" w:uiPriority="67"/>
-    <w:lsdException w:name="Medium Grid 2 Accent 2" w:uiPriority="68"/>
-    <w:lsdException w:name="Medium Grid 3 Accent 2" w:uiPriority="69"/>
-    <w:lsdException w:name="Dark List Accent 2" w:uiPriority="70"/>
-    <w:lsdException w:name="Colorful Shading Accent 2" w:uiPriority="71"/>
-    <w:lsdException w:name="Colorful List Accent 2" w:uiPriority="72"/>
-    <w:lsdException w:name="Colorful Grid Accent 2" w:uiPriority="73"/>
-    <w:lsdException w:name="Light Shading Accent 3" w:uiPriority="60"/>
-    <w:lsdException w:name="Light List Accent 3" w:uiPriority="61"/>
-    <w:lsdException w:name="Light Grid Accent 3" w:uiPriority="62"/>
-    <w:lsdException w:name="Medium Shading 1 Accent 3" w:uiPriority="63"/>
-    <w:lsdException w:name="Medium Shading 2 Accent 3" w:uiPriority="64"/>
-    <w:lsdException w:name="Medium List 1 Accent 3" w:uiPriority="65"/>
-    <w:lsdException w:name="Medium List 2 Accent 3" w:uiPriority="66"/>
-    <w:lsdException w:name="Medium Grid 1 Accent 3" w:uiPriority="67"/>
-    <w:lsdException w:name="Medium Grid 2 Accent 3" w:uiPriority="68"/>
-    <w:lsdException w:name="Medium Grid 3 Accent 3" w:uiPriority="69"/>
-    <w:lsdException w:name="Dark List Accent 3" w:uiPriority="70"/>
-    <w:lsdException w:name="Colorful Shading Accent 3" w:uiPriority="71"/>
-    <w:lsdException w:name="Colorful List Accent 3" w:uiPriority="72"/>
-    <w:lsdException w:name="Colorful Grid Accent 3" w:uiPriority="73"/>
-    <w:lsdException w:name="Light Shading Accent 4" w:uiPriority="60"/>
-    <w:lsdException w:name="Light List Accent 4" w:uiPriority="61"/>
-    <w:lsdException w:name="Light Grid Accent 4" w:uiPriority="62"/>
-    <w:lsdException w:name="Medium Shading 1 Accent 4" w:uiPriority="63"/>
-    <w:lsdException w:name="Medium Shading 2 Accent 4" w:uiPriority="64"/>
-    <w:lsdException w:name="Medium List 1 Accent 4" w:uiPriority="65"/>
-    <w:lsdException w:name="Medium List 2 Accent 4" w:uiPriority="66"/>
-    <w:lsdException w:name="Medium Grid 1 Accent 4" w:uiPriority="67"/>
-    <w:lsdException w:name="Medium Grid 2 Accent 4" w:uiPriority="68"/>
-    <w:lsdException w:name="Medium Grid 3 Accent 4" w:uiPriority="69"/>
-    <w:lsdException w:name="Dark List Accent 4" w:uiPriority="70"/>
-    <w:lsdException w:name="Colorful Shading Accent 4" w:uiPriority="71"/>
-    <w:lsdException w:name="Colorful List Accent 4" w:uiPriority="72"/>
-    <w:lsdException w:name="Colorful Grid Accent 4" w:uiPriority="73"/>
-    <w:lsdException w:name="Light Shading Accent 5" w:uiPriority="60"/>
-    <w:lsdException w:name="Light List Accent 5" w:uiPriority="61"/>
-    <w:lsdException w:name="Light Grid Accent 5" w:uiPriority="62"/>
-    <w:lsdException w:name="Medium Shading 1 Accent 5" w:uiPriority="63"/>
-    <w:lsdException w:name="Medium Shading 2 Accent 5" w:uiPriority="64"/>
-    <w:lsdException w:name="Medium List 1 Accent 5" w:uiPriority="65"/>
-    <w:lsdException w:name="Medium List 2 Accent 5" w:uiPriority="66"/>
-    <w:lsdException w:name="Medium Grid 1 Accent 5" w:uiPriority="67"/>
-    <w:lsdException w:name="Medium Grid 2 Accent 5" w:uiPriority="68"/>
-    <w:lsdException w:name="Medium Grid 3 Accent 5" w:uiPriority="69"/>
-    <w:lsdException w:name="Dark List Accent 5" w:uiPriority="70"/>
-    <w:lsdException w:name="Colorful Shading Accent 5" w:uiPriority="71"/>
-    <w:lsdException w:name="Colorful List Accent 5" w:uiPriority="72"/>
-    <w:lsdException w:name="Colorful Grid Accent 5" w:uiPriority="73"/>
-    <w:lsdException w:name="Light Shading Accent 6" w:uiPriority="60"/>
-    <w:lsdException w:name="Light List Accent 6" w:uiPriority="61"/>
-    <w:lsdException w:name="Light Grid Accent 6" w:uiPriority="62"/>
-    <w:lsdException w:name="Medium Shading 1 Accent 6" w:uiPriority="63"/>
-    <w:lsdException w:name="Medium Shading 2 Accent 6" w:uiPriority="64"/>
-    <w:lsdException w:name="Medium List 1 Accent 6" w:uiPriority="65"/>
-    <w:lsdException w:name="Medium List 2 Accent 6" w:uiPriority="66"/>
-    <w:lsdException w:name="Medium Grid 1 Accent 6" w:uiPriority="67"/>
-    <w:lsdException w:name="Medium Grid 2 Accent 6" w:uiPriority="68"/>
-    <w:lsdException w:name="Medium Grid 3 Accent 6" w:uiPriority="69"/>
-    <w:lsdException w:name="Dark List Accent 6" w:uiPriority="70"/>
-    <w:lsdException w:name="Colorful Shading Accent 6" w:uiPriority="71"/>
-    <w:lsdException w:name="Colorful List Accent 6" w:uiPriority="72"/>
-    <w:lsdException w:name="Colorful Grid Accent 6" w:uiPriority="73"/>
-    <w:lsdException w:name="Subtle Emphasis" w:uiPriority="19" w:qFormat="1"/>
-    <w:lsdException w:name="Intense Emphasis" w:uiPriority="21" w:qFormat="1"/>
-    <w:lsdException w:name="Subtle Reference" w:uiPriority="31" w:qFormat="1"/>
-    <w:lsdException w:name="Intense Reference" w:uiPriority="32" w:qFormat="1"/>
-    <w:lsdException w:name="Book Title" w:uiPriority="33" w:qFormat="1"/>
-    <w:lsdException w:name="Bibliography" w:semiHidden="1" w:uiPriority="37" w:unhideWhenUsed="1"/>
-    <w:lsdException w:name="TOC Heading" w:semiHidden="1" w:uiPriority="39" w:unhideWhenUsed="1" w:qFormat="1"/>
-    <w:lsdException w:name="Plain Table 1" w:uiPriority="41"/>
-    <w:lsdException w:name="Plain Table 2" w:uiPriority="42"/>
-    <w:lsdException w:name="Plain Table 3" w:uiPriority="43"/>
-    <w:lsdException w:name="Plain Table 4" w:uiPriority="44"/>
-    <w:lsdException w:name="Plain Table 5" w:uiPriority="45"/>
-    <w:lsdException w:name="Grid Table Light" w:uiPriority="40"/>
-    <w:lsdException w:name="Grid Table 1 Light" w:uiPriority="46"/>
-    <w:lsdException w:name="Grid Table 2" w:uiPriority="47"/>
-    <w:lsdException w:name="Grid Table 3" w:uiPriority="48"/>
-    <w:lsdException w:name="Grid Table 4" w:uiPriority="49"/>
-    <w:lsdException w:name="Grid Table 5 Dark" w:uiPriority="50"/>
-    <w:lsdException w:name="Grid Table 6 Colorful" w:uiPriority="51"/>
-    <w:lsdException w:name="Grid Table 7 Colorful" w:uiPriority="52"/>
-    <w:lsdException w:name="Grid Table 1 Light Accent 1" w:uiPriority="46"/>
-    <w:lsdException w:name="Grid Table 2 Accent 1" w:uiPriority="47"/>
-    <w:lsdException w:name="Grid Table 3 Accent 1" w:uiPriority="48"/>
-    <w:lsdException w:name="Grid Table 4 Accent 1" w:uiPriority="49"/>
-    <w:lsdException w:name="Grid Table 5 Dark Accent 1" w:uiPriority="50"/>
-    <w:lsdException w:name="Grid Table 6 Colorful Accent 1" w:uiPriority="51"/>
-    <w:lsdException w:name="Grid Table 7 Colorful Accent 1" w:uiPriority="52"/>
-    <w:lsdException w:name="Grid Table 1 Light Accent 2" w:uiPriority="46"/>
-    <w:lsdException w:name="Grid Table 2 Accent 2" w:uiPriority="47"/>
-    <w:lsdException w:name="Grid Table 3 Accent 2" w:uiPriority="48"/>
-    <w:lsdException w:name="Grid Table 4 Accent 2" w:uiPriority="49"/>
-    <w:lsdException w:name="Grid Table 5 Dark Accent 2" w:uiPriority="50"/>
-    <w:lsdException w:name="Grid Table 6 Colorful Accent 2" w:uiPriority="51"/>
-    <w:lsdException w:name="Grid Table 7 Colorful Accent 2" w:uiPriority="52"/>
-    <w:lsdException w:name="Grid Table 1 Light Accent 3" w:uiPriority="46"/>
-    <w:lsdException w:name="Grid Table 2 Accent 3" w:uiPriority="47"/>
-    <w:lsdException w:name="Grid Table 3 Accent 3" w:uiPriority="48"/>
-    <w:lsdException w:name="Grid Table 4 Accent 3" w:uiPriority="49"/>
-    <w:lsdException w:name="Grid Table 5 Dark Accent 3" w:uiPriority="50"/>
-    <w:lsdException w:name="Grid Table 6 Colorful Accent 3" w:uiPriority="51"/>
-    <w:lsdException w:name="Grid Table 7 Colorful Accent 3" w:uiPriority="52"/>
-    <w:lsdException w:name="Grid Table 1 Light Accent 4" w:uiPriority="46"/>
-    <w:lsdException w:name="Grid Table 2 Accent 4" w:uiPriority="47"/>
-    <w:lsdException w:name="Grid Table 3 Accent 4" w:uiPriority="48"/>
-    <w:lsdException w:name="Grid Table 4 Accent 4" w:uiPriority="49"/>
-    <w:lsdException w:name="Grid Table 5 Dark Accent 4" w:uiPriority="50"/>
-    <w:lsdException w:name="Grid Table 6 Colorful Accent 4" w:uiPriority="51"/>
-    <w:lsdException w:name="Grid Table 7 Colorful Accent 4" w:uiPriority="52"/>
-    <w:lsdException w:name="Grid Table 1 Light Accent 5" w:uiPriority="46"/>
-    <w:lsdException w:name="Grid Table 2 Accent 5" w:uiPriority="47"/>
-    <w:lsdException w:name="Grid Table 3 Accent 5" w:uiPriority="48"/>
-    <w:lsdException w:name="Grid Table 4 Accent 5" w:uiPriority="49"/>
-    <w:lsdException w:name="Grid Table 5 Dark Accent 5" w:uiPriority="50"/>
-    <w:lsdException w:name="Grid Table 6 Colorful Accent 5" w:uiPriority="51"/>
-    <w:lsdException w:name="Grid Table 7 Colorful Accent 5" w:uiPriority="52"/>
-    <w:lsdException w:name="Grid Table 1 Light Accent 6" w:uiPriority="46"/>
-    <w:lsdException w:name="Grid Table 2 Accent 6" w:uiPriority="47"/>
-    <w:lsdException w:name="Grid Table 3 Accent 6" w:uiPriority="48"/>
-    <w:lsdException w:name="Grid Table 4 Accent 6" w:uiPriority="49"/>
-    <w:lsdException w:name="Grid Table 5 Dark Accent 6" w:uiPriority="50"/>
-    <w:lsdException w:name="Grid Table 6 Colorful Accent 6" w:uiPriority="51"/>
-    <w:lsdException w:name="Grid Table 7 Colorful Accent 6" w:uiPriority="52"/>
-    <w:lsdException w:name="List Table 1 Light" w:uiPriority="46"/>
-    <w:lsdException w:name="List Table 2" w:uiPriority="47"/>
-    <w:lsdException w:name="List Table 3" w:uiPriority="48"/>
-    <w:lsdException w:name="List Table 4" w:uiPriority="49"/>
-    <w:lsdException w:name="List Table 5 Dark" w:uiPriority="50"/>
-    <w:lsdException w:name="List Table 6 Colorful" w:uiPriority="51"/>
-    <w:lsdException w:name="List Table 7 Colorful" w:uiPriority="52"/>
-    <w:lsdException w:name="List Table 1 Light Accent 1" w:uiPriority="46"/>
-    <w:lsdException w:name="List Table 2 Accent 1" w:uiPriority="47"/>
-    <w:lsdException w:name="List Table 3 Accent 1" w:uiPriority="48"/>
-    <w:lsdException w:name="List Table 4 Accent 1" w:uiPriority="49"/>
-    <w:lsdException w:name="List Table 5 Dark Accent 1" w:uiPriority="50"/>
-    <w:lsdException w:name="List Table 6 Colorful Accent 1" w:uiPriority="51"/>
-    <w:lsdException w:name="List Table 7 Colorful Accent 1" w:uiPriority="52"/>
-    <w:lsdException w:name="List Table 1 Light Accent 2" w:uiPriority="46"/>
-    <w:lsdException w:name="List Table 2 Accent 2" w:uiPriority="47"/>
-    <w:lsdException w:name="List Table 3 Accent 2" w:uiPriority="48"/>
-    <w:lsdException w:name="List Table 4 Accent 2" w:uiPriority="49"/>
-    <w:lsdException w:name="List Table 5 Dark Accent 2" w:uiPriority="50"/>
-    <w:lsdException w:name="List Table 6 Colorful Accent 2" w:uiPriority="51"/>
-    <w:lsdException w:name="List Table 7 Colorful Accent 2" w:uiPriority="52"/>
-    <w:lsdException w:name="List Table 1 Light Accent 3" w:uiPriority="46"/>
-    <w:lsdException w:name="List Table 2 Accent 3" w:uiPriority="47"/>
-    <w:lsdException w:name="List Table 3 Accent 3" w:uiPriority="48"/>
-    <w:lsdException w:name="List Table 4 Accent 3" w:uiPriority="49"/>
-    <w:lsdException w:name="List Table 5 Dark Accent 3" w:uiPriority="50"/>
-    <w:lsdException w:name="List Table 6 Colorful Accent 3" w:uiPriority="51"/>
-    <w:lsdException w:name="List Table 7 Colorful Accent 3" w:uiPriority="52"/>
-    <w:lsdException w:name="List Table 1 Light Accent 4" w:uiPriority="46"/>
-    <w:lsdException w:name="List Table 2 Accent 4" w:uiPriority="47"/>
-    <w:lsdException w:name="List Table 3 Accent 4" w:uiPriority="48"/>
-    <w:lsdException w:name="List Table 4 Accent 4" w:uiPriority="49"/>
-    <w:lsdException w:name="List Table 5 Dark Accent 4" w:uiPriority="50"/>
-    <w:lsdException w:name="List Table 6 Colorful Accent 4" w:uiPriority="51"/>
-    <w:lsdException w:name="List Table 7 Colorful Accent 4" w:uiPriority="52"/>
-    <w:lsdException w:name="List Table 1 Light Accent 5" w:uiPriority="46"/>
-    <w:lsdException w:name="List Table 2 Accent 5" w:uiPriority="47"/>
-    <w:lsdException w:name="List Table 3 Accent 5" w:uiPriority="48"/>
-    <w:lsdException w:name="List Table 4 Accent 5" w:uiPriority="49"/>
-    <w:lsdException w:name="List Table 5 Dark Accent 5" w:uiPriority="50"/>
-    <w:lsdException w:name="List Table 6 Colorful Accent 5" w:uiPriority="51"/>
-    <w:lsdException w:name="List Table 7 Colorful Accent 5" w:uiPriority="52"/>
-    <w:lsdException w:name="List Table 1 Light Accent 6" w:uiPriority="46"/>
-    <w:lsdException w:name="List Table 2 Accent 6" w:uiPriority="47"/>
-    <w:lsdException w:name="List Table 3 Accent 6" w:uiPriority="48"/>
-    <w:lsdException w:name="List Table 4 Accent 6" w:uiPriority="49"/>
-    <w:lsdException w:name="List Table 5 Dark Accent 6" w:uiPriority="50"/>
-    <w:lsdException w:name="List Table 6 Colorful Accent 6" w:uiPriority="51"/>
-    <w:lsdException w:name="List Table 7 Colorful Accent 6" w:uiPriority="52"/>
-  </w:latentStyles>
-  <w:style w:type="paragraph" w:default="1" w:styleId="Normal">
-    <w:name w:val="Normal"/>
-    <w:qFormat/>
-  </w:style>
-  <w:style w:type="character" w:default="1" w:styleId="Policepardfaut">
-    <w:name w:val="Default Paragraph Font"/>
-    <w:uiPriority w:val="1"/>
-    <w:semiHidden/>
-    <w:unhideWhenUsed/>
-  </w:style>
-  <w:style w:type="table" w:default="1" w:styleId="TableauNormal">
-    <w:name w:val="Normal Table"/>
-    <w:uiPriority w:val="99"/>
-    <w:semiHidden/>
-    <w:unhideWhenUsed/>
-    <w:tblPr>
-      <w:tblInd w:w="0" w:type="dxa"/>
-      <w:tblCellMar>
-        <w:top w:w="0" w:type="dxa"/>
-        <w:left w:w="108" w:type="dxa"/>
-        <w:bottom w:w="0" w:type="dxa"/>
-        <w:right w:w="108" w:type="dxa"/>
-      </w:tblCellMar>
-    </w:tblPr>
-  </w:style>
-  <w:style w:type="numbering" w:default="1" w:styleId="Aucuneliste">
-    <w:name w:val="No List"/>
-    <w:uiPriority w:val="99"/>
-    <w:semiHidden/>
-    <w:unhideWhenUsed/>
-  </w:style>
-  <w:style w:type="paragraph" w:customStyle="1" w:styleId="D9924E6EFCCA43B29C86E3509A2784EC">
-    <w:name w:val="D9924E6EFCCA43B29C86E3509A2784EC"/>
-    <w:rsid w:val="00003BB1"/>
-  </w:style>
-</w:styles>
-</file>
-
-<file path=word/glossary/webSettings.xml><?xml version="1.0" encoding="utf-8"?>
-<w:webSettings xmlns:mc="http://schemas.openxmlformats.org/markup-compatibility/2006" xmlns:r="http://schemas.openxmlformats.org/officeDocument/2006/relationships" xmlns:w="http://schemas.openxmlformats.org/wordprocessingml/2006/main" xmlns:w14="http://schemas.microsoft.com/office/word/2010/wordml" xmlns:w15="http://schemas.microsoft.com/office/word/2012/wordml" xmlns:w16se="http://schemas.microsoft.com/office/word/2015/wordml/symex" mc:Ignorable="w14 w15 w16se">
-  <w:optimizeForBrowser/>
-  <w:allowPNG/>
-</w:webSettings>
-</file>
-
 <file path=word/theme/theme1.xml><?xml version="1.0" encoding="utf-8"?>
 <a:theme xmlns:a="http://schemas.openxmlformats.org/drawingml/2006/main" name="Thème Office">
   <a:themeElements>
@@ -4838,7 +4115,7 @@
 </file>
 
 <file path=customXml/itemProps1.xml><?xml version="1.0" encoding="utf-8"?>
-<ds:datastoreItem xmlns:ds="http://schemas.openxmlformats.org/officeDocument/2006/customXml" ds:itemID="{CC3C0CF6-C96B-4918-B7EF-96016CE5DE7F}">
+<ds:datastoreItem xmlns:ds="http://schemas.openxmlformats.org/officeDocument/2006/customXml" ds:itemID="{809F36BE-FDE0-4BE2-82EE-8885389800A4}">
   <ds:schemaRefs>
     <ds:schemaRef ds:uri="http://schemas.openxmlformats.org/officeDocument/2006/bibliography"/>
   </ds:schemaRefs>

</xml_diff>

<commit_message>
Examples: Adapt to new dataformat, and add some new cool x-connector many-devices publishing and command management
</commit_message>
<xml_diff>
--- a/0-examples/README.docx
+++ b/0-examples/README.docx
@@ -15,7 +15,25 @@
           <w:szCs w:val="32"/>
           <w:lang w:val="en-US"/>
         </w:rPr>
-        <w:t>How to use MQTT-Spy with Orange Datavenue Live Objects</w:t>
+        <w:t xml:space="preserve">How to use MQTT-Spy with Orange </w:t>
+      </w:r>
+      <w:proofErr w:type="spellStart"/>
+      <w:r>
+        <w:rPr>
+          <w:sz w:val="32"/>
+          <w:szCs w:val="32"/>
+          <w:lang w:val="en-US"/>
+        </w:rPr>
+        <w:t>Datavenue</w:t>
+      </w:r>
+      <w:proofErr w:type="spellEnd"/>
+      <w:r>
+        <w:rPr>
+          <w:sz w:val="32"/>
+          <w:szCs w:val="32"/>
+          <w:lang w:val="en-US"/>
+        </w:rPr>
+        <w:t xml:space="preserve"> Live Objects</w:t>
       </w:r>
     </w:p>
     <w:sdt>
@@ -1051,12 +1069,21 @@
         </w:rPr>
         <w:t xml:space="preserve">, enter a device URN following the format </w:t>
       </w:r>
+      <w:proofErr w:type="spellStart"/>
       <w:r>
         <w:rPr>
           <w:rFonts w:ascii="Consolas" w:hAnsi="Consolas"/>
           <w:lang w:val="en-US"/>
         </w:rPr>
-        <w:t>urn:lo:nsid:&lt;namespace&gt;:&lt;id&gt;</w:t>
+        <w:t>urn:lo:nsid</w:t>
+      </w:r>
+      <w:proofErr w:type="spellEnd"/>
+      <w:r>
+        <w:rPr>
+          <w:rFonts w:ascii="Consolas" w:hAnsi="Consolas"/>
+          <w:lang w:val="en-US"/>
+        </w:rPr>
+        <w:t>:&lt;namespace&gt;:&lt;id&gt;</w:t>
       </w:r>
       <w:r>
         <w:rPr>
@@ -1071,11 +1098,19 @@
           <w:lang w:val="en-US"/>
         </w:rPr>
       </w:pPr>
-      <w:r>
-        <w:rPr>
-          <w:lang w:val="en-US"/>
-        </w:rPr>
-        <w:t xml:space="preserve">NB : </w:t>
+      <w:proofErr w:type="gramStart"/>
+      <w:r>
+        <w:rPr>
+          <w:lang w:val="en-US"/>
+        </w:rPr>
+        <w:t>NB :</w:t>
+      </w:r>
+      <w:proofErr w:type="gramEnd"/>
+      <w:r>
+        <w:rPr>
+          <w:lang w:val="en-US"/>
+        </w:rPr>
+        <w:t xml:space="preserve"> </w:t>
       </w:r>
     </w:p>
     <w:p>
@@ -1093,7 +1128,21 @@
         <w:rPr>
           <w:lang w:val="en-US"/>
         </w:rPr>
-        <w:t>Protocol “Default” may be changed to “websockets” if MQTT protocol is filtered by your network infrastructure</w:t>
+        <w:t>Protocol “Default” may be changed to “</w:t>
+      </w:r>
+      <w:proofErr w:type="spellStart"/>
+      <w:r>
+        <w:rPr>
+          <w:lang w:val="en-US"/>
+        </w:rPr>
+        <w:t>websockets</w:t>
+      </w:r>
+      <w:proofErr w:type="spellEnd"/>
+      <w:r>
+        <w:rPr>
+          <w:lang w:val="en-US"/>
+        </w:rPr>
+        <w:t>” if MQTT protocol is filtered by your network infrastructure</w:t>
       </w:r>
     </w:p>
     <w:p>
@@ -1137,6 +1186,7 @@
         </w:rPr>
         <w:t>“</w:t>
       </w:r>
+      <w:proofErr w:type="spellStart"/>
       <w:r>
         <w:rPr>
           <w:lang w:val="en-US"/>
@@ -1147,7 +1197,14 @@
         <w:rPr>
           <w:lang w:val="en-US"/>
         </w:rPr>
-        <w:t>scribe on failure” way be checked if relevant for you</w:t>
+        <w:t>scribe</w:t>
+      </w:r>
+      <w:proofErr w:type="spellEnd"/>
+      <w:r>
+        <w:rPr>
+          <w:lang w:val="en-US"/>
+        </w:rPr>
+        <w:t xml:space="preserve"> on failure” way be checked if relevant for you</w:t>
       </w:r>
     </w:p>
     <w:p>
@@ -1250,8 +1307,16 @@
         <w:rPr>
           <w:lang w:val="en-US"/>
         </w:rPr>
-        <w:t>“application” to act as a data consumer, subscribing to FiFos</w:t>
-      </w:r>
+        <w:t xml:space="preserve">“application” to act as a data consumer, subscribing to </w:t>
+      </w:r>
+      <w:proofErr w:type="spellStart"/>
+      <w:r>
+        <w:rPr>
+          <w:lang w:val="en-US"/>
+        </w:rPr>
+        <w:t>FiFos</w:t>
+      </w:r>
+      <w:proofErr w:type="spellEnd"/>
     </w:p>
     <w:p>
       <w:pPr>
@@ -1268,25 +1333,7 @@
         <w:rPr>
           <w:lang w:val="en-US"/>
         </w:rPr>
-        <w:t>“</w:t>
-      </w:r>
-      <w:r>
-        <w:rPr>
-          <w:lang w:val="en-US"/>
-        </w:rPr>
-        <w:t>connector</w:t>
-      </w:r>
-      <w:r>
-        <w:rPr>
-          <w:lang w:val="en-US"/>
-        </w:rPr>
-        <w:t>” to act as a</w:t>
-      </w:r>
-      <w:r>
-        <w:rPr>
-          <w:lang w:val="en-US"/>
-        </w:rPr>
-        <w:t>n external connector (third-party backend or gateway)</w:t>
+        <w:t>“connector” to act as an external connector (third-party backend or gateway)</w:t>
       </w:r>
     </w:p>
     <w:p>
@@ -1304,7 +1351,21 @@
         <w:rPr>
           <w:lang w:val="en-US"/>
         </w:rPr>
-        <w:t>“json+device” to act as a device publishing data and receiving commands/parameters/firmware</w:t>
+        <w:t>“</w:t>
+      </w:r>
+      <w:proofErr w:type="spellStart"/>
+      <w:r>
+        <w:rPr>
+          <w:lang w:val="en-US"/>
+        </w:rPr>
+        <w:t>json+device</w:t>
+      </w:r>
+      <w:proofErr w:type="spellEnd"/>
+      <w:r>
+        <w:rPr>
+          <w:lang w:val="en-US"/>
+        </w:rPr>
+        <w:t>” to act as a device publishing data and receiving commands/parameters/firmware</w:t>
       </w:r>
       <w:r>
         <w:rPr>
@@ -1412,19 +1473,7 @@
         <w:rPr>
           <w:lang w:val="en-US"/>
         </w:rPr>
-        <w:t xml:space="preserve">For </w:t>
-      </w:r>
-      <w:r>
-        <w:rPr>
-          <w:lang w:val="en-US"/>
-        </w:rPr>
-        <w:t>connector</w:t>
-      </w:r>
-      <w:r>
-        <w:rPr>
-          <w:lang w:val="en-US"/>
-        </w:rPr>
-        <w:t>:</w:t>
+        <w:t>For connector:</w:t>
       </w:r>
       <w:r>
         <w:rPr>
@@ -1436,19 +1485,7 @@
         <w:rPr>
           <w:lang w:val="en-US"/>
         </w:rPr>
-        <w:t>generated on your account with “</w:t>
-      </w:r>
-      <w:r>
-        <w:rPr>
-          <w:lang w:val="en-US"/>
-        </w:rPr>
-        <w:t>ext. connector</w:t>
-      </w:r>
-      <w:r>
-        <w:rPr>
-          <w:lang w:val="en-US"/>
-        </w:rPr>
-        <w:t>” rights profile</w:t>
+        <w:t>generated on your account with “ext. connector” rights profile</w:t>
       </w:r>
     </w:p>
     <w:p>
@@ -1466,7 +1503,21 @@
         <w:rPr>
           <w:lang w:val="en-US"/>
         </w:rPr>
-        <w:t>For json+device:</w:t>
+        <w:t xml:space="preserve">For </w:t>
+      </w:r>
+      <w:proofErr w:type="spellStart"/>
+      <w:r>
+        <w:rPr>
+          <w:lang w:val="en-US"/>
+        </w:rPr>
+        <w:t>json+device</w:t>
+      </w:r>
+      <w:proofErr w:type="spellEnd"/>
+      <w:r>
+        <w:rPr>
+          <w:lang w:val="en-US"/>
+        </w:rPr>
+        <w:t>:</w:t>
       </w:r>
       <w:r>
         <w:rPr>
@@ -1506,7 +1557,7 @@
         <w:rPr>
           <w:lang w:val="en-US"/>
         </w:rPr>
-        <w:t>(Optional) TLS security:</w:t>
+        <w:t>TLS security:</w:t>
       </w:r>
       <w:bookmarkEnd w:id="3"/>
     </w:p>
@@ -1581,7 +1632,21 @@
         <w:rPr>
           <w:lang w:val="en-US"/>
         </w:rPr>
-        <w:t xml:space="preserve">The certificate can be found here: </w:t>
+        <w:t xml:space="preserve">The certificate </w:t>
+      </w:r>
+      <w:proofErr w:type="gramStart"/>
+      <w:r>
+        <w:rPr>
+          <w:lang w:val="en-US"/>
+        </w:rPr>
+        <w:t>can be found</w:t>
+      </w:r>
+      <w:proofErr w:type="gramEnd"/>
+      <w:r>
+        <w:rPr>
+          <w:lang w:val="en-US"/>
+        </w:rPr>
+        <w:t xml:space="preserve"> here: </w:t>
       </w:r>
       <w:hyperlink r:id="rId15" w:history="1">
         <w:r>
@@ -1675,7 +1740,21 @@
         <w:rPr>
           <w:lang w:val="en-US"/>
         </w:rPr>
-        <w:t>If your network provider has a proxy configured to reach the internet, you have to enter the information above. The proxy must allow the use of CONNECT verb. If the proxy filters on the protocol, you may prefer the WebSocket connection with or without TLS, see the previous chapters.</w:t>
+        <w:t xml:space="preserve">If your network provider has a proxy configured to reach the internet, you have to enter the information above. The proxy must allow the use of CONNECT verb. If the proxy filters on the protocol, you may prefer the </w:t>
+      </w:r>
+      <w:proofErr w:type="spellStart"/>
+      <w:r>
+        <w:rPr>
+          <w:lang w:val="en-US"/>
+        </w:rPr>
+        <w:t>WebSocket</w:t>
+      </w:r>
+      <w:proofErr w:type="spellEnd"/>
+      <w:r>
+        <w:rPr>
+          <w:lang w:val="en-US"/>
+        </w:rPr>
+        <w:t xml:space="preserve"> connection with or without TLS, see the previous chapters.</w:t>
       </w:r>
     </w:p>
     <w:p>
@@ -1774,7 +1853,29 @@
         <w:rPr>
           <w:lang w:val="en-US"/>
         </w:rPr>
-        <w:t xml:space="preserve">(json+device </w:t>
+        <w:t>(</w:t>
+      </w:r>
+      <w:proofErr w:type="spellStart"/>
+      <w:proofErr w:type="gramStart"/>
+      <w:r>
+        <w:rPr>
+          <w:lang w:val="en-US"/>
+        </w:rPr>
+        <w:t>json+</w:t>
+      </w:r>
+      <w:proofErr w:type="gramEnd"/>
+      <w:r>
+        <w:rPr>
+          <w:lang w:val="en-US"/>
+        </w:rPr>
+        <w:t>device</w:t>
+      </w:r>
+      <w:proofErr w:type="spellEnd"/>
+      <w:r>
+        <w:rPr>
+          <w:lang w:val="en-US"/>
+        </w:rPr>
+        <w:t xml:space="preserve"> </w:t>
       </w:r>
       <w:r>
         <w:rPr>
@@ -1820,12 +1921,37 @@
         </w:rPr>
         <w:t xml:space="preserve">Open </w:t>
       </w:r>
+      <w:proofErr w:type="gramStart"/>
       <w:r>
         <w:rPr>
           <w:rFonts w:ascii="Consolas" w:hAnsi="Consolas"/>
           <w:lang w:val="en-US"/>
         </w:rPr>
-        <w:t>%USERPROFILE%\mqtt-spy</w:t>
+        <w:t>%USERPROFILE</w:t>
+      </w:r>
+      <w:proofErr w:type="gramEnd"/>
+      <w:r>
+        <w:rPr>
+          <w:rFonts w:ascii="Consolas" w:hAnsi="Consolas"/>
+          <w:lang w:val="en-US"/>
+        </w:rPr>
+        <w:t>%\</w:t>
+      </w:r>
+      <w:proofErr w:type="spellStart"/>
+      <w:r>
+        <w:rPr>
+          <w:rFonts w:ascii="Consolas" w:hAnsi="Consolas"/>
+          <w:lang w:val="en-US"/>
+        </w:rPr>
+        <w:t>mqtt</w:t>
+      </w:r>
+      <w:proofErr w:type="spellEnd"/>
+      <w:r>
+        <w:rPr>
+          <w:rFonts w:ascii="Consolas" w:hAnsi="Consolas"/>
+          <w:lang w:val="en-US"/>
+        </w:rPr>
+        <w:t>-spy</w:t>
       </w:r>
       <w:r>
         <w:rPr>
@@ -1971,8 +2097,17 @@
           <w:rFonts w:ascii="Consolas" w:hAnsi="Consolas"/>
           <w:lang w:val="en-US"/>
         </w:rPr>
-        <w:t>*.js</w:t>
-      </w:r>
+        <w:t>*.</w:t>
+      </w:r>
+      <w:proofErr w:type="spellStart"/>
+      <w:r>
+        <w:rPr>
+          <w:rFonts w:ascii="Consolas" w:hAnsi="Consolas"/>
+          <w:lang w:val="en-US"/>
+        </w:rPr>
+        <w:t>js</w:t>
+      </w:r>
+      <w:proofErr w:type="spellEnd"/>
       <w:r>
         <w:rPr>
           <w:lang w:val="en-US"/>
@@ -2516,26 +2651,103 @@
         <w:rPr>
           <w:lang w:val="en-US"/>
         </w:rPr>
-        <w:t>(Application only) Auto subscription</w:t>
-      </w:r>
-      <w:bookmarkEnd w:id="7"/>
-    </w:p>
-    <w:p>
-      <w:pPr>
-        <w:rPr>
-          <w:lang w:val="en-US"/>
-        </w:rPr>
-      </w:pPr>
-      <w:r>
-        <w:rPr>
-          <w:noProof/>
-          <w:lang w:eastAsia="fr-FR"/>
+        <w:t>(</w:t>
+      </w:r>
+      <w:r>
+        <w:rPr>
+          <w:lang w:val="en-US"/>
+        </w:rPr>
+        <w:t>External connector</w:t>
+      </w:r>
+      <w:r>
+        <w:rPr>
+          <w:lang w:val="en-US"/>
+        </w:rPr>
+        <w:t xml:space="preserve"> only) </w:t>
+      </w:r>
+      <w:r>
+        <w:rPr>
+          <w:lang w:val="en-US"/>
+        </w:rPr>
+        <w:t>Commands management</w:t>
+      </w:r>
+    </w:p>
+    <w:p>
+      <w:pPr>
+        <w:rPr>
+          <w:lang w:val="en-US"/>
+        </w:rPr>
+      </w:pPr>
+      <w:r>
+        <w:rPr>
+          <w:lang w:val="en-US"/>
+        </w:rPr>
+        <w:t xml:space="preserve">External-connector devices can receive commands. To do so, the MQTT client must subscribe to a specific topic </w:t>
+      </w:r>
+      <w:r>
+        <w:rPr>
+          <w:rFonts w:ascii="Consolas" w:hAnsi="Consolas"/>
+          <w:lang w:val="en-US"/>
+        </w:rPr>
+        <w:t>connector/v1/requests/command</w:t>
+      </w:r>
+      <w:r>
+        <w:rPr>
+          <w:lang w:val="en-US"/>
+        </w:rPr>
+        <w:t>. It should send an answer to commands, to acknowledge them.</w:t>
+      </w:r>
+    </w:p>
+    <w:p>
+      <w:pPr>
+        <w:rPr>
+          <w:lang w:val="en-US"/>
+        </w:rPr>
+      </w:pPr>
+      <w:r>
+        <w:rPr>
+          <w:lang w:val="en-US"/>
+        </w:rPr>
+        <w:t xml:space="preserve">Set the subscription as follows, using the full path to the script </w:t>
+      </w:r>
+      <w:proofErr w:type="spellStart"/>
+      <w:r>
+        <w:rPr>
+          <w:rFonts w:ascii="Consolas" w:hAnsi="Consolas"/>
+          <w:lang w:val="en-US"/>
+        </w:rPr>
+        <w:t>LiveObjects</w:t>
+      </w:r>
+      <w:proofErr w:type="spellEnd"/>
+      <w:r>
+        <w:rPr>
+          <w:rFonts w:ascii="Consolas" w:hAnsi="Consolas"/>
+          <w:lang w:val="en-US"/>
+        </w:rPr>
+        <w:t xml:space="preserve"> xconnector1-cmdack-auto.js</w:t>
+      </w:r>
+      <w:r>
+        <w:rPr>
+          <w:lang w:val="en-US"/>
+        </w:rPr>
+        <w:t xml:space="preserve"> given in the examples:</w:t>
+      </w:r>
+    </w:p>
+    <w:p>
+      <w:pPr>
+        <w:rPr>
+          <w:lang w:val="en-US"/>
+        </w:rPr>
+      </w:pPr>
+      <w:r>
+        <w:rPr>
+          <w:lang w:val="en-US"/>
         </w:rPr>
         <w:drawing>
-          <wp:inline distT="0" distB="0" distL="0" distR="0" wp14:anchorId="7806E61C" wp14:editId="33C9BF62">
-            <wp:extent cx="5760720" cy="2442210"/>
+          <wp:inline distT="0" distB="0" distL="0" distR="0" wp14:anchorId="1F3A8768" wp14:editId="5AD3AD89">
+            <wp:extent cx="6390640" cy="2080260"/>
             <wp:effectExtent l="0" t="0" r="0" b="0"/>
-            <wp:docPr id="8" name="Image 8"/>
+            <wp:docPr id="18" name="Image 18"/>
             <wp:cNvGraphicFramePr>
               <a:graphicFrameLocks xmlns:a="http://schemas.openxmlformats.org/drawingml/2006/main" noChangeAspect="1"/>
             </wp:cNvGraphicFramePr>
@@ -2555,7 +2767,7 @@
                   <pic:spPr>
                     <a:xfrm>
                       <a:off x="0" y="0"/>
-                      <a:ext cx="5760720" cy="2442210"/>
+                      <a:ext cx="6390640" cy="2080260"/>
                     </a:xfrm>
                     <a:prstGeom prst="rect">
                       <a:avLst/>
@@ -2578,93 +2790,24 @@
         <w:rPr>
           <w:lang w:val="en-US"/>
         </w:rPr>
-        <w:t>For applications only (do not define them for json+device), you can subscribe to FiFos automatically by defining them here. FiFos must pre-exist in your Live Objects account with the same names.</w:t>
-      </w:r>
-    </w:p>
-    <w:p>
-      <w:pPr>
-        <w:rPr>
-          <w:lang w:val="en-US"/>
-        </w:rPr>
-      </w:pPr>
-    </w:p>
-    <w:p>
-      <w:pPr>
-        <w:pStyle w:val="Titre1"/>
-        <w:rPr>
-          <w:lang w:val="en-US"/>
-        </w:rPr>
-      </w:pPr>
-      <w:bookmarkStart w:id="8" w:name="_Toc18574468"/>
-      <w:r>
-        <w:rPr>
-          <w:lang w:val="en-US"/>
-        </w:rPr>
-        <w:t>Logs</w:t>
-      </w:r>
-      <w:bookmarkEnd w:id="8"/>
-    </w:p>
-    <w:p>
-      <w:pPr>
-        <w:rPr>
-          <w:rFonts w:ascii="Consolas" w:hAnsi="Consolas"/>
-          <w:lang w:val="en-US"/>
-        </w:rPr>
-      </w:pPr>
-      <w:r>
-        <w:rPr>
-          <w:lang w:val="en-US"/>
-        </w:rPr>
-        <w:t>In case of issues, logs are available here : file </w:t>
-      </w:r>
-      <w:r>
-        <w:rPr>
-          <w:rFonts w:ascii="Consolas" w:hAnsi="Consolas"/>
-          <w:lang w:val="en-US"/>
-        </w:rPr>
-        <w:t>mqtt-spy.log</w:t>
-      </w:r>
-      <w:r>
-        <w:rPr>
-          <w:lang w:val="en-US"/>
-        </w:rPr>
-        <w:t> in an explorer opened in path </w:t>
-      </w:r>
-      <w:r>
-        <w:rPr>
-          <w:rFonts w:ascii="Consolas" w:hAnsi="Consolas"/>
-          <w:lang w:val="en-US"/>
-        </w:rPr>
-        <w:t>%USERPROFILE%\AppData\Local\mqtt-spy\app</w:t>
-      </w:r>
-    </w:p>
-    <w:p>
-      <w:pPr>
-        <w:rPr>
-          <w:rFonts w:ascii="Courier New" w:hAnsi="Courier New" w:cs="Courier New"/>
-          <w:color w:val="333333"/>
-          <w:sz w:val="21"/>
-          <w:szCs w:val="21"/>
-          <w:bdr w:val="none" w:sz="0" w:space="0" w:color="auto" w:frame="1"/>
-          <w:shd w:val="clear" w:color="auto" w:fill="FFFFFF"/>
-        </w:rPr>
-      </w:pPr>
-      <w:r>
-        <w:rPr>
-          <w:rFonts w:ascii="Courier New" w:hAnsi="Courier New" w:cs="Courier New"/>
-          <w:noProof/>
-          <w:color w:val="333333"/>
-          <w:sz w:val="21"/>
-          <w:szCs w:val="21"/>
-          <w:bdr w:val="none" w:sz="0" w:space="0" w:color="auto" w:frame="1"/>
-          <w:shd w:val="clear" w:color="auto" w:fill="FFFFFF"/>
-          <w:lang w:eastAsia="fr-FR"/>
+        <w:t>Set the option below, too:</w:t>
+      </w:r>
+    </w:p>
+    <w:p>
+      <w:pPr>
+        <w:rPr>
+          <w:lang w:val="en-US"/>
+        </w:rPr>
+      </w:pPr>
+      <w:r>
+        <w:rPr>
+          <w:lang w:val="en-US"/>
         </w:rPr>
         <w:drawing>
-          <wp:inline distT="0" distB="0" distL="0" distR="0" wp14:anchorId="130E22CD" wp14:editId="2F1D0C2D">
-            <wp:extent cx="3060871" cy="1104900"/>
-            <wp:effectExtent l="0" t="0" r="6350" b="0"/>
-            <wp:docPr id="21" name="Image 21"/>
+          <wp:inline distT="0" distB="0" distL="0" distR="0" wp14:anchorId="7F4E7E79" wp14:editId="06504B68">
+            <wp:extent cx="5041829" cy="1554615"/>
+            <wp:effectExtent l="0" t="0" r="6985" b="7620"/>
+            <wp:docPr id="23" name="Image 23"/>
             <wp:cNvGraphicFramePr>
               <a:graphicFrameLocks xmlns:a="http://schemas.openxmlformats.org/drawingml/2006/main" noChangeAspect="1"/>
             </wp:cNvGraphicFramePr>
@@ -2684,7 +2827,7 @@
                   <pic:spPr>
                     <a:xfrm>
                       <a:off x="0" y="0"/>
-                      <a:ext cx="3079521" cy="1111632"/>
+                      <a:ext cx="5041829" cy="1554615"/>
                     </a:xfrm>
                     <a:prstGeom prst="rect">
                       <a:avLst/>
@@ -2696,33 +2839,46 @@
           </wp:inline>
         </w:drawing>
       </w:r>
-      <w:r>
-        <w:rPr>
-          <w:rFonts w:ascii="Courier New" w:hAnsi="Courier New" w:cs="Courier New"/>
-          <w:color w:val="333333"/>
-          <w:sz w:val="21"/>
-          <w:szCs w:val="21"/>
-          <w:bdr w:val="none" w:sz="0" w:space="0" w:color="auto" w:frame="1"/>
-          <w:shd w:val="clear" w:color="auto" w:fill="FFFFFF"/>
-        </w:rPr>
-        <w:t xml:space="preserve">   </w:t>
-      </w:r>
-      <w:r>
-        <w:rPr>
-          <w:rFonts w:ascii="Courier New" w:hAnsi="Courier New" w:cs="Courier New"/>
+    </w:p>
+    <w:p>
+      <w:pPr>
+        <w:rPr>
+          <w:lang w:val="en-US"/>
+        </w:rPr>
+      </w:pPr>
+    </w:p>
+    <w:p>
+      <w:pPr>
+        <w:pStyle w:val="Titre1"/>
+        <w:rPr>
+          <w:lang w:val="en-US"/>
+        </w:rPr>
+      </w:pPr>
+      <w:r>
+        <w:rPr>
+          <w:lang w:val="en-US"/>
+        </w:rPr>
+        <w:lastRenderedPageBreak/>
+        <w:t>(Application only) Auto subscription</w:t>
+      </w:r>
+      <w:bookmarkEnd w:id="7"/>
+    </w:p>
+    <w:p>
+      <w:pPr>
+        <w:rPr>
+          <w:lang w:val="en-US"/>
+        </w:rPr>
+      </w:pPr>
+      <w:r>
+        <w:rPr>
           <w:noProof/>
-          <w:color w:val="333333"/>
-          <w:sz w:val="21"/>
-          <w:szCs w:val="21"/>
-          <w:bdr w:val="none" w:sz="0" w:space="0" w:color="auto" w:frame="1"/>
-          <w:shd w:val="clear" w:color="auto" w:fill="FFFFFF"/>
           <w:lang w:eastAsia="fr-FR"/>
         </w:rPr>
         <w:drawing>
-          <wp:inline distT="0" distB="0" distL="0" distR="0" wp14:anchorId="5C4174E0" wp14:editId="31540F2F">
-            <wp:extent cx="2038350" cy="1019175"/>
-            <wp:effectExtent l="0" t="0" r="0" b="9525"/>
-            <wp:docPr id="22" name="Image 22"/>
+          <wp:inline distT="0" distB="0" distL="0" distR="0" wp14:anchorId="7806E61C" wp14:editId="33C9BF62">
+            <wp:extent cx="5760720" cy="2442210"/>
+            <wp:effectExtent l="0" t="0" r="0" b="0"/>
+            <wp:docPr id="8" name="Image 8"/>
             <wp:cNvGraphicFramePr>
               <a:graphicFrameLocks xmlns:a="http://schemas.openxmlformats.org/drawingml/2006/main" noChangeAspect="1"/>
             </wp:cNvGraphicFramePr>
@@ -2742,6 +2898,341 @@
                   <pic:spPr>
                     <a:xfrm>
                       <a:off x="0" y="0"/>
+                      <a:ext cx="5760720" cy="2442210"/>
+                    </a:xfrm>
+                    <a:prstGeom prst="rect">
+                      <a:avLst/>
+                    </a:prstGeom>
+                  </pic:spPr>
+                </pic:pic>
+              </a:graphicData>
+            </a:graphic>
+          </wp:inline>
+        </w:drawing>
+      </w:r>
+    </w:p>
+    <w:p>
+      <w:pPr>
+        <w:rPr>
+          <w:lang w:val="en-US"/>
+        </w:rPr>
+      </w:pPr>
+      <w:r>
+        <w:rPr>
+          <w:lang w:val="en-US"/>
+        </w:rPr>
+        <w:t xml:space="preserve">For applications only (do not define them for </w:t>
+      </w:r>
+      <w:proofErr w:type="spellStart"/>
+      <w:r>
+        <w:rPr>
+          <w:lang w:val="en-US"/>
+        </w:rPr>
+        <w:t>json+device</w:t>
+      </w:r>
+      <w:proofErr w:type="spellEnd"/>
+      <w:r>
+        <w:rPr>
+          <w:lang w:val="en-US"/>
+        </w:rPr>
+        <w:t xml:space="preserve">), you can subscribe to </w:t>
+      </w:r>
+      <w:proofErr w:type="spellStart"/>
+      <w:r>
+        <w:rPr>
+          <w:lang w:val="en-US"/>
+        </w:rPr>
+        <w:t>FiFos</w:t>
+      </w:r>
+      <w:proofErr w:type="spellEnd"/>
+      <w:r>
+        <w:rPr>
+          <w:lang w:val="en-US"/>
+        </w:rPr>
+        <w:t xml:space="preserve"> automatically by defining them here. </w:t>
+      </w:r>
+      <w:proofErr w:type="spellStart"/>
+      <w:r>
+        <w:rPr>
+          <w:lang w:val="en-US"/>
+        </w:rPr>
+        <w:t>FiFos</w:t>
+      </w:r>
+      <w:proofErr w:type="spellEnd"/>
+      <w:r>
+        <w:rPr>
+          <w:lang w:val="en-US"/>
+        </w:rPr>
+        <w:t xml:space="preserve"> must pre-exist in your Live Objects account with the same names.</w:t>
+      </w:r>
+    </w:p>
+    <w:p>
+      <w:pPr>
+        <w:rPr>
+          <w:lang w:val="en-US"/>
+        </w:rPr>
+      </w:pPr>
+      <w:r>
+        <w:rPr>
+          <w:lang w:val="en-US"/>
+        </w:rPr>
+        <w:t>Set the option below, too:</w:t>
+      </w:r>
+    </w:p>
+    <w:p>
+      <w:pPr>
+        <w:rPr>
+          <w:lang w:val="en-US"/>
+        </w:rPr>
+      </w:pPr>
+      <w:r>
+        <w:rPr>
+          <w:lang w:val="en-US"/>
+        </w:rPr>
+        <w:drawing>
+          <wp:inline distT="0" distB="0" distL="0" distR="0" wp14:anchorId="6D7EFEA8" wp14:editId="4AD67661">
+            <wp:extent cx="5041829" cy="1554615"/>
+            <wp:effectExtent l="0" t="0" r="6985" b="7620"/>
+            <wp:docPr id="24" name="Image 24"/>
+            <wp:cNvGraphicFramePr>
+              <a:graphicFrameLocks xmlns:a="http://schemas.openxmlformats.org/drawingml/2006/main" noChangeAspect="1"/>
+            </wp:cNvGraphicFramePr>
+            <a:graphic xmlns:a="http://schemas.openxmlformats.org/drawingml/2006/main">
+              <a:graphicData uri="http://schemas.openxmlformats.org/drawingml/2006/picture">
+                <pic:pic xmlns:pic="http://schemas.openxmlformats.org/drawingml/2006/picture">
+                  <pic:nvPicPr>
+                    <pic:cNvPr id="1" name=""/>
+                    <pic:cNvPicPr/>
+                  </pic:nvPicPr>
+                  <pic:blipFill>
+                    <a:blip r:embed="rId29"/>
+                    <a:stretch>
+                      <a:fillRect/>
+                    </a:stretch>
+                  </pic:blipFill>
+                  <pic:spPr>
+                    <a:xfrm>
+                      <a:off x="0" y="0"/>
+                      <a:ext cx="5041829" cy="1554615"/>
+                    </a:xfrm>
+                    <a:prstGeom prst="rect">
+                      <a:avLst/>
+                    </a:prstGeom>
+                  </pic:spPr>
+                </pic:pic>
+              </a:graphicData>
+            </a:graphic>
+          </wp:inline>
+        </w:drawing>
+      </w:r>
+    </w:p>
+    <w:p>
+      <w:pPr>
+        <w:rPr>
+          <w:lang w:val="en-US"/>
+        </w:rPr>
+      </w:pPr>
+    </w:p>
+    <w:p>
+      <w:pPr>
+        <w:pStyle w:val="Titre1"/>
+        <w:rPr>
+          <w:lang w:val="en-US"/>
+        </w:rPr>
+      </w:pPr>
+      <w:bookmarkStart w:id="8" w:name="_Toc18574468"/>
+      <w:r>
+        <w:rPr>
+          <w:lang w:val="en-US"/>
+        </w:rPr>
+        <w:t>Logs</w:t>
+      </w:r>
+      <w:bookmarkEnd w:id="8"/>
+    </w:p>
+    <w:p>
+      <w:pPr>
+        <w:rPr>
+          <w:rFonts w:ascii="Consolas" w:hAnsi="Consolas"/>
+          <w:lang w:val="en-US"/>
+        </w:rPr>
+      </w:pPr>
+      <w:r>
+        <w:rPr>
+          <w:lang w:val="en-US"/>
+        </w:rPr>
+        <w:t xml:space="preserve">In case of issues, logs are available </w:t>
+      </w:r>
+      <w:proofErr w:type="gramStart"/>
+      <w:r>
+        <w:rPr>
+          <w:lang w:val="en-US"/>
+        </w:rPr>
+        <w:t>here :</w:t>
+      </w:r>
+      <w:proofErr w:type="gramEnd"/>
+      <w:r>
+        <w:rPr>
+          <w:lang w:val="en-US"/>
+        </w:rPr>
+        <w:t xml:space="preserve"> file </w:t>
+      </w:r>
+      <w:r>
+        <w:rPr>
+          <w:rFonts w:ascii="Consolas" w:hAnsi="Consolas"/>
+          <w:lang w:val="en-US"/>
+        </w:rPr>
+        <w:t>mqtt-spy.log</w:t>
+      </w:r>
+      <w:r>
+        <w:rPr>
+          <w:lang w:val="en-US"/>
+        </w:rPr>
+        <w:t> in an explorer opened in path </w:t>
+      </w:r>
+      <w:r>
+        <w:rPr>
+          <w:rFonts w:ascii="Consolas" w:hAnsi="Consolas"/>
+          <w:lang w:val="en-US"/>
+        </w:rPr>
+        <w:t>%USERPROFILE%\</w:t>
+      </w:r>
+      <w:proofErr w:type="spellStart"/>
+      <w:r>
+        <w:rPr>
+          <w:rFonts w:ascii="Consolas" w:hAnsi="Consolas"/>
+          <w:lang w:val="en-US"/>
+        </w:rPr>
+        <w:t>AppData</w:t>
+      </w:r>
+      <w:proofErr w:type="spellEnd"/>
+      <w:r>
+        <w:rPr>
+          <w:rFonts w:ascii="Consolas" w:hAnsi="Consolas"/>
+          <w:lang w:val="en-US"/>
+        </w:rPr>
+        <w:t>\Local\</w:t>
+      </w:r>
+      <w:proofErr w:type="spellStart"/>
+      <w:r>
+        <w:rPr>
+          <w:rFonts w:ascii="Consolas" w:hAnsi="Consolas"/>
+          <w:lang w:val="en-US"/>
+        </w:rPr>
+        <w:t>mqtt</w:t>
+      </w:r>
+      <w:proofErr w:type="spellEnd"/>
+      <w:r>
+        <w:rPr>
+          <w:rFonts w:ascii="Consolas" w:hAnsi="Consolas"/>
+          <w:lang w:val="en-US"/>
+        </w:rPr>
+        <w:t>-spy\app</w:t>
+      </w:r>
+    </w:p>
+    <w:p>
+      <w:pPr>
+        <w:rPr>
+          <w:rFonts w:ascii="Courier New" w:hAnsi="Courier New" w:cs="Courier New"/>
+          <w:color w:val="333333"/>
+          <w:sz w:val="21"/>
+          <w:szCs w:val="21"/>
+          <w:bdr w:val="none" w:sz="0" w:space="0" w:color="auto" w:frame="1"/>
+          <w:shd w:val="clear" w:color="auto" w:fill="FFFFFF"/>
+        </w:rPr>
+      </w:pPr>
+      <w:r>
+        <w:rPr>
+          <w:rFonts w:ascii="Courier New" w:hAnsi="Courier New" w:cs="Courier New"/>
+          <w:noProof/>
+          <w:color w:val="333333"/>
+          <w:sz w:val="21"/>
+          <w:szCs w:val="21"/>
+          <w:bdr w:val="none" w:sz="0" w:space="0" w:color="auto" w:frame="1"/>
+          <w:shd w:val="clear" w:color="auto" w:fill="FFFFFF"/>
+          <w:lang w:eastAsia="fr-FR"/>
+        </w:rPr>
+        <w:drawing>
+          <wp:inline distT="0" distB="0" distL="0" distR="0" wp14:anchorId="130E22CD" wp14:editId="2F1D0C2D">
+            <wp:extent cx="3060871" cy="1104900"/>
+            <wp:effectExtent l="0" t="0" r="6350" b="0"/>
+            <wp:docPr id="21" name="Image 21"/>
+            <wp:cNvGraphicFramePr>
+              <a:graphicFrameLocks xmlns:a="http://schemas.openxmlformats.org/drawingml/2006/main" noChangeAspect="1"/>
+            </wp:cNvGraphicFramePr>
+            <a:graphic xmlns:a="http://schemas.openxmlformats.org/drawingml/2006/main">
+              <a:graphicData uri="http://schemas.openxmlformats.org/drawingml/2006/picture">
+                <pic:pic xmlns:pic="http://schemas.openxmlformats.org/drawingml/2006/picture">
+                  <pic:nvPicPr>
+                    <pic:cNvPr id="1" name=""/>
+                    <pic:cNvPicPr/>
+                  </pic:nvPicPr>
+                  <pic:blipFill>
+                    <a:blip r:embed="rId31"/>
+                    <a:stretch>
+                      <a:fillRect/>
+                    </a:stretch>
+                  </pic:blipFill>
+                  <pic:spPr>
+                    <a:xfrm>
+                      <a:off x="0" y="0"/>
+                      <a:ext cx="3079521" cy="1111632"/>
+                    </a:xfrm>
+                    <a:prstGeom prst="rect">
+                      <a:avLst/>
+                    </a:prstGeom>
+                  </pic:spPr>
+                </pic:pic>
+              </a:graphicData>
+            </a:graphic>
+          </wp:inline>
+        </w:drawing>
+      </w:r>
+      <w:r>
+        <w:rPr>
+          <w:rFonts w:ascii="Courier New" w:hAnsi="Courier New" w:cs="Courier New"/>
+          <w:color w:val="333333"/>
+          <w:sz w:val="21"/>
+          <w:szCs w:val="21"/>
+          <w:bdr w:val="none" w:sz="0" w:space="0" w:color="auto" w:frame="1"/>
+          <w:shd w:val="clear" w:color="auto" w:fill="FFFFFF"/>
+        </w:rPr>
+        <w:t xml:space="preserve">   </w:t>
+      </w:r>
+      <w:r>
+        <w:rPr>
+          <w:rFonts w:ascii="Courier New" w:hAnsi="Courier New" w:cs="Courier New"/>
+          <w:noProof/>
+          <w:color w:val="333333"/>
+          <w:sz w:val="21"/>
+          <w:szCs w:val="21"/>
+          <w:bdr w:val="none" w:sz="0" w:space="0" w:color="auto" w:frame="1"/>
+          <w:shd w:val="clear" w:color="auto" w:fill="FFFFFF"/>
+          <w:lang w:eastAsia="fr-FR"/>
+        </w:rPr>
+        <w:drawing>
+          <wp:inline distT="0" distB="0" distL="0" distR="0" wp14:anchorId="5C4174E0" wp14:editId="31540F2F">
+            <wp:extent cx="2038350" cy="1019175"/>
+            <wp:effectExtent l="0" t="0" r="0" b="9525"/>
+            <wp:docPr id="22" name="Image 22"/>
+            <wp:cNvGraphicFramePr>
+              <a:graphicFrameLocks xmlns:a="http://schemas.openxmlformats.org/drawingml/2006/main" noChangeAspect="1"/>
+            </wp:cNvGraphicFramePr>
+            <a:graphic xmlns:a="http://schemas.openxmlformats.org/drawingml/2006/main">
+              <a:graphicData uri="http://schemas.openxmlformats.org/drawingml/2006/picture">
+                <pic:pic xmlns:pic="http://schemas.openxmlformats.org/drawingml/2006/picture">
+                  <pic:nvPicPr>
+                    <pic:cNvPr id="1" name=""/>
+                    <pic:cNvPicPr/>
+                  </pic:nvPicPr>
+                  <pic:blipFill>
+                    <a:blip r:embed="rId32"/>
+                    <a:stretch>
+                      <a:fillRect/>
+                    </a:stretch>
+                  </pic:blipFill>
+                  <pic:spPr>
+                    <a:xfrm>
+                      <a:off x="0" y="0"/>
                       <a:ext cx="2044978" cy="1022489"/>
                     </a:xfrm>
                     <a:prstGeom prst="rect">
@@ -2761,6 +3252,8 @@
           <w:lang w:val="en-US"/>
         </w:rPr>
       </w:pPr>
+      <w:bookmarkStart w:id="9" w:name="_GoBack"/>
+      <w:bookmarkEnd w:id="9"/>
     </w:p>
     <w:p>
       <w:pPr>
@@ -2769,28 +3262,42 @@
           <w:lang w:val="en-US"/>
         </w:rPr>
       </w:pPr>
-      <w:bookmarkStart w:id="9" w:name="_Toc18574469"/>
+      <w:bookmarkStart w:id="10" w:name="_Toc18574469"/>
       <w:r>
         <w:rPr>
           <w:lang w:val="en-US"/>
         </w:rPr>
         <w:t>Resources</w:t>
       </w:r>
-      <w:bookmarkEnd w:id="9"/>
-    </w:p>
-    <w:p>
-      <w:pPr>
-        <w:rPr>
-          <w:lang w:val="en-US"/>
-        </w:rPr>
-      </w:pPr>
-      <w:r>
-        <w:rPr>
-          <w:lang w:val="en-US"/>
-        </w:rPr>
-        <w:t xml:space="preserve">Live Objects FAQ, user guide, etc: </w:t>
-      </w:r>
-      <w:hyperlink r:id="rId31" w:anchor="/faq" w:history="1">
+      <w:bookmarkEnd w:id="10"/>
+    </w:p>
+    <w:p>
+      <w:pPr>
+        <w:rPr>
+          <w:lang w:val="en-US"/>
+        </w:rPr>
+      </w:pPr>
+      <w:r>
+        <w:rPr>
+          <w:lang w:val="en-US"/>
+        </w:rPr>
+        <w:t xml:space="preserve">Live Objects FAQ, user guide, </w:t>
+      </w:r>
+      <w:proofErr w:type="spellStart"/>
+      <w:r>
+        <w:rPr>
+          <w:lang w:val="en-US"/>
+        </w:rPr>
+        <w:t>etc</w:t>
+      </w:r>
+      <w:proofErr w:type="spellEnd"/>
+      <w:r>
+        <w:rPr>
+          <w:lang w:val="en-US"/>
+        </w:rPr>
+        <w:t xml:space="preserve">: </w:t>
+      </w:r>
+      <w:hyperlink r:id="rId33" w:anchor="/faq" w:history="1">
         <w:r>
           <w:rPr>
             <w:rStyle w:val="Lienhypertexte"/>
@@ -2812,7 +3319,7 @@
         </w:rPr>
         <w:t xml:space="preserve">Live Objects APIs Swagger: </w:t>
       </w:r>
-      <w:hyperlink r:id="rId32" w:history="1">
+      <w:hyperlink r:id="rId34" w:history="1">
         <w:r>
           <w:rPr>
             <w:rStyle w:val="Lienhypertexte"/>
@@ -2834,7 +3341,7 @@
         </w:rPr>
         <w:t xml:space="preserve">Live Objects technical manual: </w:t>
       </w:r>
-      <w:hyperlink r:id="rId33" w:history="1">
+      <w:hyperlink r:id="rId35" w:history="1">
         <w:r>
           <w:rPr>
             <w:rStyle w:val="Lienhypertexte"/>
@@ -2850,11 +3357,9 @@
           <w:lang w:val="en-US"/>
         </w:rPr>
       </w:pPr>
-      <w:bookmarkStart w:id="10" w:name="_GoBack"/>
-      <w:bookmarkEnd w:id="10"/>
     </w:p>
     <w:sectPr>
-      <w:footerReference w:type="default" r:id="rId34"/>
+      <w:footerReference w:type="default" r:id="rId36"/>
       <w:pgSz w:w="11906" w:h="16838"/>
       <w:pgMar w:top="1134" w:right="991" w:bottom="1135" w:left="851" w:header="708" w:footer="708" w:gutter="0"/>
       <w:cols w:space="708"/>
@@ -2897,12 +3402,6 @@
     </w:pPr>
     <w:r>
       <w:ptab w:relativeTo="margin" w:alignment="center" w:leader="none"/>
-    </w:r>
-    <w:r>
-      <w:t>© Orange Business Services 20</w:t>
-    </w:r>
-    <w:r>
-      <w:t>20</w:t>
     </w:r>
     <w:r>
       <w:ptab w:relativeTo="margin" w:alignment="right" w:leader="none"/>
@@ -2923,7 +3422,7 @@
       <w:rPr>
         <w:noProof/>
       </w:rPr>
-      <w:t>4</w:t>
+      <w:t>7</w:t>
     </w:r>
     <w:r>
       <w:fldChar w:fldCharType="end"/>
@@ -4115,7 +4614,7 @@
 </file>
 
 <file path=customXml/itemProps1.xml><?xml version="1.0" encoding="utf-8"?>
-<ds:datastoreItem xmlns:ds="http://schemas.openxmlformats.org/officeDocument/2006/customXml" ds:itemID="{809F36BE-FDE0-4BE2-82EE-8885389800A4}">
+<ds:datastoreItem xmlns:ds="http://schemas.openxmlformats.org/officeDocument/2006/customXml" ds:itemID="{6C922B4E-8BCC-419D-BA77-C034AB2CED8F}">
   <ds:schemaRefs>
     <ds:schemaRef ds:uri="http://schemas.openxmlformats.org/officeDocument/2006/bibliography"/>
   </ds:schemaRefs>

</xml_diff>